<commit_message>
Edit on Word doc
</commit_message>
<xml_diff>
--- a/DWH_Project_20220197_20221142_20221190_20221063_20221076.docx
+++ b/DWH_Project_20220197_20221142_20221190_20221063_20221076.docx
@@ -19,6 +19,7 @@
       </w:r>
       <w:r>
         <w:rPr>
+          <w:noProof/>
           <w:sz w:val="48"/>
           <w:szCs w:val="48"/>
         </w:rPr>
@@ -81,6 +82,7 @@
       </w:r>
       <w:r>
         <w:rPr>
+          <w:noProof/>
           <w:sz w:val="48"/>
           <w:szCs w:val="48"/>
         </w:rPr>
@@ -1160,13 +1162,14 @@
       </w:pPr>
       <w:r>
         <w:rPr>
+          <w:noProof/>
           <w:sz w:val="40"/>
           <w:szCs w:val="40"/>
         </w:rPr>
         <w:drawing>
-          <wp:inline distT="0" distB="0" distL="0" distR="0" wp14:anchorId="52D5269A" wp14:editId="44A4FA69">
-            <wp:extent cx="6858000" cy="4368800"/>
-            <wp:effectExtent l="0" t="0" r="9525" b="0"/>
+          <wp:inline distT="0" distB="0" distL="0" distR="0" wp14:anchorId="52D5269A" wp14:editId="111335DE">
+            <wp:extent cx="6858000" cy="4895850"/>
+            <wp:effectExtent l="0" t="0" r="0" b="0"/>
             <wp:docPr id="516438899" name="Picture 6" descr="A computer screen shot of a computer&#10;&#10;AI-generated content may be incorrect."/>
             <wp:cNvGraphicFramePr>
               <a:graphicFrameLocks xmlns:a="http://schemas.openxmlformats.org/drawingml/2006/main" noChangeAspect="1"/>
@@ -1196,7 +1199,7 @@
                   <pic:spPr bwMode="auto">
                     <a:xfrm>
                       <a:off x="0" y="0"/>
-                      <a:ext cx="6858000" cy="4368800"/>
+                      <a:ext cx="6858000" cy="4895850"/>
                     </a:xfrm>
                     <a:prstGeom prst="rect">
                       <a:avLst/>
@@ -1311,9 +1314,7 @@
           <w:u w:val="single"/>
         </w:rPr>
       </w:pPr>
-    </w:p>
-    <w:p>
-      <w:pPr>
+      <w:r>
         <w:rPr>
           <w:b/>
           <w:bCs/>
@@ -1321,15 +1322,6 @@
           <w:szCs w:val="40"/>
           <w:u w:val="single"/>
         </w:rPr>
-      </w:pPr>
-      <w:r>
-        <w:rPr>
-          <w:b/>
-          <w:bCs/>
-          <w:sz w:val="40"/>
-          <w:szCs w:val="40"/>
-          <w:u w:val="single"/>
-        </w:rPr>
         <w:lastRenderedPageBreak/>
         <w:t>3a. Define the business processes that you will model:</w:t>
       </w:r>
@@ -1352,23 +1344,25 @@
         </w:rPr>
         <w:t xml:space="preserve">1. </w:t>
       </w:r>
-      <w:r>
-        <w:rPr>
-          <w:b/>
-          <w:bCs/>
-          <w:sz w:val="36"/>
-          <w:szCs w:val="36"/>
-        </w:rPr>
-        <w:t>Fact_Pharmacy – Medication Dispensing Process</w:t>
-      </w:r>
-      <w:r>
-        <w:rPr>
-          <w:b/>
-          <w:bCs/>
-          <w:sz w:val="36"/>
-          <w:szCs w:val="36"/>
-        </w:rPr>
-        <w:t>:</w:t>
+      <w:proofErr w:type="spellStart"/>
+      <w:r>
+        <w:rPr>
+          <w:b/>
+          <w:bCs/>
+          <w:sz w:val="36"/>
+          <w:szCs w:val="36"/>
+        </w:rPr>
+        <w:t>Fact_Pharmacy</w:t>
+      </w:r>
+      <w:proofErr w:type="spellEnd"/>
+      <w:r>
+        <w:rPr>
+          <w:b/>
+          <w:bCs/>
+          <w:sz w:val="36"/>
+          <w:szCs w:val="36"/>
+        </w:rPr>
+        <w:t xml:space="preserve"> – Medication Dispensing Process:</w:t>
       </w:r>
     </w:p>
     <w:p>
@@ -1519,7 +1513,27 @@
           <w:sz w:val="36"/>
           <w:szCs w:val="36"/>
         </w:rPr>
-        <w:t>2. Fact_Appointments – Patient Visit Process</w:t>
+        <w:t xml:space="preserve">2. </w:t>
+      </w:r>
+      <w:proofErr w:type="spellStart"/>
+      <w:r>
+        <w:rPr>
+          <w:b/>
+          <w:bCs/>
+          <w:sz w:val="36"/>
+          <w:szCs w:val="36"/>
+        </w:rPr>
+        <w:t>Fact_Appointments</w:t>
+      </w:r>
+      <w:proofErr w:type="spellEnd"/>
+      <w:r>
+        <w:rPr>
+          <w:b/>
+          <w:bCs/>
+          <w:sz w:val="36"/>
+          <w:szCs w:val="36"/>
+        </w:rPr>
+        <w:t xml:space="preserve"> – Patient Visit Process</w:t>
       </w:r>
     </w:p>
     <w:p>
@@ -1670,7 +1684,27 @@
           <w:sz w:val="36"/>
           <w:szCs w:val="36"/>
         </w:rPr>
-        <w:t>3. Fact_Billing – Revenue Collection Process</w:t>
+        <w:t xml:space="preserve">3. </w:t>
+      </w:r>
+      <w:proofErr w:type="spellStart"/>
+      <w:r>
+        <w:rPr>
+          <w:b/>
+          <w:bCs/>
+          <w:sz w:val="36"/>
+          <w:szCs w:val="36"/>
+        </w:rPr>
+        <w:t>Fact_Billing</w:t>
+      </w:r>
+      <w:proofErr w:type="spellEnd"/>
+      <w:r>
+        <w:rPr>
+          <w:b/>
+          <w:bCs/>
+          <w:sz w:val="36"/>
+          <w:szCs w:val="36"/>
+        </w:rPr>
+        <w:t xml:space="preserve"> – Revenue Collection Process</w:t>
       </w:r>
     </w:p>
     <w:p>
@@ -1849,7 +1883,27 @@
           <w:sz w:val="32"/>
           <w:szCs w:val="32"/>
         </w:rPr>
-        <w:t>4. Fact_Cleaning_Service – Facility Hygiene Management Process</w:t>
+        <w:t xml:space="preserve">4. </w:t>
+      </w:r>
+      <w:proofErr w:type="spellStart"/>
+      <w:r>
+        <w:rPr>
+          <w:b/>
+          <w:bCs/>
+          <w:sz w:val="32"/>
+          <w:szCs w:val="32"/>
+        </w:rPr>
+        <w:t>Fact_Cleaning_Service</w:t>
+      </w:r>
+      <w:proofErr w:type="spellEnd"/>
+      <w:r>
+        <w:rPr>
+          <w:b/>
+          <w:bCs/>
+          <w:sz w:val="32"/>
+          <w:szCs w:val="32"/>
+        </w:rPr>
+        <w:t xml:space="preserve"> – Facility Hygiene Management Process</w:t>
       </w:r>
     </w:p>
     <w:p>
@@ -2151,6 +2205,7 @@
                 <w:szCs w:val="32"/>
               </w:rPr>
             </w:pPr>
+            <w:proofErr w:type="spellStart"/>
             <w:r>
               <w:rPr>
                 <w:sz w:val="32"/>
@@ -2158,6 +2213,7 @@
               </w:rPr>
               <w:t>Fact_Pharmacy</w:t>
             </w:r>
+            <w:proofErr w:type="spellEnd"/>
           </w:p>
         </w:tc>
         <w:tc>
@@ -2183,7 +2239,27 @@
                 <w:sz w:val="32"/>
                 <w:szCs w:val="32"/>
               </w:rPr>
-              <w:t>One medication dispensed to a patient on a specific date.</w:t>
+              <w:t xml:space="preserve">One medication </w:t>
+            </w:r>
+            <w:proofErr w:type="gramStart"/>
+            <w:r>
+              <w:rPr>
+                <w:b/>
+                <w:bCs/>
+                <w:sz w:val="32"/>
+                <w:szCs w:val="32"/>
+              </w:rPr>
+              <w:t>dispensed</w:t>
+            </w:r>
+            <w:proofErr w:type="gramEnd"/>
+            <w:r>
+              <w:rPr>
+                <w:b/>
+                <w:bCs/>
+                <w:sz w:val="32"/>
+                <w:szCs w:val="32"/>
+              </w:rPr>
+              <w:t xml:space="preserve"> to a patient on a specific date.</w:t>
             </w:r>
           </w:p>
         </w:tc>
@@ -2206,6 +2282,7 @@
                 <w:szCs w:val="32"/>
               </w:rPr>
             </w:pPr>
+            <w:proofErr w:type="spellStart"/>
             <w:r>
               <w:rPr>
                 <w:sz w:val="32"/>
@@ -2213,6 +2290,7 @@
               </w:rPr>
               <w:t>Fact_Appointments</w:t>
             </w:r>
+            <w:proofErr w:type="spellEnd"/>
           </w:p>
         </w:tc>
         <w:tc>
@@ -2238,8 +2316,19 @@
                 <w:sz w:val="32"/>
                 <w:szCs w:val="32"/>
               </w:rPr>
-              <w:t>One appointment made by one patient with one doctor on a specific date .</w:t>
-            </w:r>
+              <w:t xml:space="preserve">One appointment made by one patient with one doctor on a specific </w:t>
+            </w:r>
+            <w:proofErr w:type="gramStart"/>
+            <w:r>
+              <w:rPr>
+                <w:b/>
+                <w:bCs/>
+                <w:sz w:val="32"/>
+                <w:szCs w:val="32"/>
+              </w:rPr>
+              <w:t>date .</w:t>
+            </w:r>
+            <w:proofErr w:type="gramEnd"/>
           </w:p>
         </w:tc>
       </w:tr>
@@ -2262,6 +2351,7 @@
                 <w:szCs w:val="32"/>
               </w:rPr>
             </w:pPr>
+            <w:proofErr w:type="spellStart"/>
             <w:r>
               <w:rPr>
                 <w:sz w:val="32"/>
@@ -2269,6 +2359,7 @@
               </w:rPr>
               <w:t>Fact_Billing</w:t>
             </w:r>
+            <w:proofErr w:type="spellEnd"/>
           </w:p>
         </w:tc>
         <w:tc>
@@ -2317,6 +2408,7 @@
                 <w:szCs w:val="32"/>
               </w:rPr>
             </w:pPr>
+            <w:proofErr w:type="spellStart"/>
             <w:r>
               <w:rPr>
                 <w:sz w:val="32"/>
@@ -2324,6 +2416,7 @@
               </w:rPr>
               <w:t>Fact_Cleaning_Service</w:t>
             </w:r>
+            <w:proofErr w:type="spellEnd"/>
           </w:p>
         </w:tc>
         <w:tc>
@@ -2497,6 +2590,7 @@
                 <w:szCs w:val="32"/>
               </w:rPr>
             </w:pPr>
+            <w:proofErr w:type="spellStart"/>
             <w:r>
               <w:rPr>
                 <w:sz w:val="32"/>
@@ -2504,6 +2598,7 @@
               </w:rPr>
               <w:t>Fact_Pharmacy</w:t>
             </w:r>
+            <w:proofErr w:type="spellEnd"/>
           </w:p>
         </w:tc>
         <w:tc>
@@ -2556,7 +2651,27 @@
                 <w:sz w:val="32"/>
                 <w:szCs w:val="32"/>
               </w:rPr>
-              <w:t>Each row represents a medication dispense event.</w:t>
+              <w:t xml:space="preserve">Each row represents a medication </w:t>
+            </w:r>
+            <w:proofErr w:type="gramStart"/>
+            <w:r>
+              <w:rPr>
+                <w:b/>
+                <w:bCs/>
+                <w:sz w:val="32"/>
+                <w:szCs w:val="32"/>
+              </w:rPr>
+              <w:t>dispense</w:t>
+            </w:r>
+            <w:proofErr w:type="gramEnd"/>
+            <w:r>
+              <w:rPr>
+                <w:b/>
+                <w:bCs/>
+                <w:sz w:val="32"/>
+                <w:szCs w:val="32"/>
+              </w:rPr>
+              <w:t xml:space="preserve"> event.</w:t>
             </w:r>
           </w:p>
         </w:tc>
@@ -2579,6 +2694,7 @@
                 <w:szCs w:val="32"/>
               </w:rPr>
             </w:pPr>
+            <w:proofErr w:type="spellStart"/>
             <w:r>
               <w:rPr>
                 <w:sz w:val="32"/>
@@ -2586,6 +2702,7 @@
               </w:rPr>
               <w:t>Fact_Appointments</w:t>
             </w:r>
+            <w:proofErr w:type="spellEnd"/>
           </w:p>
         </w:tc>
         <w:tc>
@@ -2604,14 +2721,25 @@
                 <w:szCs w:val="32"/>
               </w:rPr>
             </w:pPr>
-            <w:r>
-              <w:rPr>
-                <w:b/>
-                <w:bCs/>
-                <w:sz w:val="32"/>
-                <w:szCs w:val="32"/>
-              </w:rPr>
-              <w:t>Factless Fact Table</w:t>
+            <w:proofErr w:type="spellStart"/>
+            <w:r>
+              <w:rPr>
+                <w:b/>
+                <w:bCs/>
+                <w:sz w:val="32"/>
+                <w:szCs w:val="32"/>
+              </w:rPr>
+              <w:t>Factless</w:t>
+            </w:r>
+            <w:proofErr w:type="spellEnd"/>
+            <w:r>
+              <w:rPr>
+                <w:b/>
+                <w:bCs/>
+                <w:sz w:val="32"/>
+                <w:szCs w:val="32"/>
+              </w:rPr>
+              <w:t xml:space="preserve"> Fact Table</w:t>
             </w:r>
           </w:p>
         </w:tc>
@@ -2662,6 +2790,7 @@
                 <w:szCs w:val="32"/>
               </w:rPr>
             </w:pPr>
+            <w:proofErr w:type="spellStart"/>
             <w:r>
               <w:rPr>
                 <w:sz w:val="32"/>
@@ -2669,6 +2798,7 @@
               </w:rPr>
               <w:t>Fact_Billing</w:t>
             </w:r>
+            <w:proofErr w:type="spellEnd"/>
           </w:p>
         </w:tc>
         <w:tc>
@@ -2744,6 +2874,7 @@
                 <w:szCs w:val="32"/>
               </w:rPr>
             </w:pPr>
+            <w:proofErr w:type="spellStart"/>
             <w:r>
               <w:rPr>
                 <w:sz w:val="32"/>
@@ -2751,6 +2882,7 @@
               </w:rPr>
               <w:t>Fact_Cleaning_Service</w:t>
             </w:r>
+            <w:proofErr w:type="spellEnd"/>
           </w:p>
         </w:tc>
         <w:tc>
@@ -2943,6 +3075,7 @@
                 <w:szCs w:val="32"/>
               </w:rPr>
             </w:pPr>
+            <w:proofErr w:type="spellStart"/>
             <w:r>
               <w:rPr>
                 <w:sz w:val="32"/>
@@ -2950,6 +3083,7 @@
               </w:rPr>
               <w:t>Dim_Patient</w:t>
             </w:r>
+            <w:proofErr w:type="spellEnd"/>
           </w:p>
         </w:tc>
         <w:tc>
@@ -3002,7 +3136,67 @@
                 <w:sz w:val="32"/>
                 <w:szCs w:val="32"/>
               </w:rPr>
-              <w:t>Used across multiple fact tables like Fact_Appointments, Fact_Billing, Fact_Pharmacy.</w:t>
+              <w:t xml:space="preserve">Used across multiple fact tables like </w:t>
+            </w:r>
+            <w:proofErr w:type="spellStart"/>
+            <w:r>
+              <w:rPr>
+                <w:b/>
+                <w:bCs/>
+                <w:sz w:val="32"/>
+                <w:szCs w:val="32"/>
+              </w:rPr>
+              <w:t>Fact_Appointments</w:t>
+            </w:r>
+            <w:proofErr w:type="spellEnd"/>
+            <w:r>
+              <w:rPr>
+                <w:b/>
+                <w:bCs/>
+                <w:sz w:val="32"/>
+                <w:szCs w:val="32"/>
+              </w:rPr>
+              <w:t xml:space="preserve">, </w:t>
+            </w:r>
+            <w:proofErr w:type="spellStart"/>
+            <w:r>
+              <w:rPr>
+                <w:b/>
+                <w:bCs/>
+                <w:sz w:val="32"/>
+                <w:szCs w:val="32"/>
+              </w:rPr>
+              <w:t>Fact_Billing</w:t>
+            </w:r>
+            <w:proofErr w:type="spellEnd"/>
+            <w:r>
+              <w:rPr>
+                <w:b/>
+                <w:bCs/>
+                <w:sz w:val="32"/>
+                <w:szCs w:val="32"/>
+              </w:rPr>
+              <w:t xml:space="preserve">, </w:t>
+            </w:r>
+            <w:proofErr w:type="spellStart"/>
+            <w:r>
+              <w:rPr>
+                <w:b/>
+                <w:bCs/>
+                <w:sz w:val="32"/>
+                <w:szCs w:val="32"/>
+              </w:rPr>
+              <w:t>Fact_Pharmacy</w:t>
+            </w:r>
+            <w:proofErr w:type="spellEnd"/>
+            <w:r>
+              <w:rPr>
+                <w:b/>
+                <w:bCs/>
+                <w:sz w:val="32"/>
+                <w:szCs w:val="32"/>
+              </w:rPr>
+              <w:t>.</w:t>
             </w:r>
           </w:p>
         </w:tc>
@@ -3025,6 +3219,7 @@
                 <w:szCs w:val="32"/>
               </w:rPr>
             </w:pPr>
+            <w:proofErr w:type="spellStart"/>
             <w:r>
               <w:rPr>
                 <w:sz w:val="32"/>
@@ -3032,6 +3227,7 @@
               </w:rPr>
               <w:t>Dim_Date</w:t>
             </w:r>
+            <w:proofErr w:type="spellEnd"/>
           </w:p>
         </w:tc>
         <w:tc>
@@ -3057,8 +3253,19 @@
                 <w:sz w:val="32"/>
                 <w:szCs w:val="32"/>
               </w:rPr>
-              <w:t>Conformed, Role-Playing .</w:t>
-            </w:r>
+              <w:t>Conformed, Role-</w:t>
+            </w:r>
+            <w:proofErr w:type="gramStart"/>
+            <w:r>
+              <w:rPr>
+                <w:b/>
+                <w:bCs/>
+                <w:sz w:val="32"/>
+                <w:szCs w:val="32"/>
+              </w:rPr>
+              <w:t>Playing .</w:t>
+            </w:r>
+            <w:proofErr w:type="gramEnd"/>
           </w:p>
         </w:tc>
         <w:tc>
@@ -3084,7 +3291,27 @@
                 <w:sz w:val="32"/>
                 <w:szCs w:val="32"/>
               </w:rPr>
-              <w:t>Used across all facts for date-related analysis , and reused with different date roles (appointment date, billing date, cleaning service date)</w:t>
+              <w:t xml:space="preserve">Used across all facts for date-related </w:t>
+            </w:r>
+            <w:proofErr w:type="gramStart"/>
+            <w:r>
+              <w:rPr>
+                <w:b/>
+                <w:bCs/>
+                <w:sz w:val="32"/>
+                <w:szCs w:val="32"/>
+              </w:rPr>
+              <w:t>analysis ,</w:t>
+            </w:r>
+            <w:proofErr w:type="gramEnd"/>
+            <w:r>
+              <w:rPr>
+                <w:b/>
+                <w:bCs/>
+                <w:sz w:val="32"/>
+                <w:szCs w:val="32"/>
+              </w:rPr>
+              <w:t xml:space="preserve"> and reused with different date roles (appointment date, billing date, cleaning service date)</w:t>
             </w:r>
           </w:p>
         </w:tc>
@@ -3108,6 +3335,7 @@
                 <w:szCs w:val="32"/>
               </w:rPr>
             </w:pPr>
+            <w:proofErr w:type="spellStart"/>
             <w:r>
               <w:rPr>
                 <w:sz w:val="32"/>
@@ -3115,6 +3343,7 @@
               </w:rPr>
               <w:t>Dim_Room</w:t>
             </w:r>
+            <w:proofErr w:type="spellEnd"/>
           </w:p>
         </w:tc>
         <w:tc>
@@ -3190,6 +3419,7 @@
                 <w:szCs w:val="32"/>
               </w:rPr>
             </w:pPr>
+            <w:proofErr w:type="spellStart"/>
             <w:r>
               <w:rPr>
                 <w:sz w:val="32"/>
@@ -3197,6 +3427,7 @@
               </w:rPr>
               <w:t>Dim_Staff</w:t>
             </w:r>
+            <w:proofErr w:type="spellEnd"/>
           </w:p>
         </w:tc>
         <w:tc>
@@ -3249,7 +3480,47 @@
                 <w:sz w:val="32"/>
                 <w:szCs w:val="32"/>
               </w:rPr>
-              <w:t>staff attributes like First_Name, Last_Name may change over time</w:t>
+              <w:t xml:space="preserve">staff attributes like </w:t>
+            </w:r>
+            <w:proofErr w:type="spellStart"/>
+            <w:r>
+              <w:rPr>
+                <w:b/>
+                <w:bCs/>
+                <w:sz w:val="32"/>
+                <w:szCs w:val="32"/>
+              </w:rPr>
+              <w:t>First_Name</w:t>
+            </w:r>
+            <w:proofErr w:type="spellEnd"/>
+            <w:r>
+              <w:rPr>
+                <w:b/>
+                <w:bCs/>
+                <w:sz w:val="32"/>
+                <w:szCs w:val="32"/>
+              </w:rPr>
+              <w:t xml:space="preserve">, </w:t>
+            </w:r>
+            <w:proofErr w:type="spellStart"/>
+            <w:r>
+              <w:rPr>
+                <w:b/>
+                <w:bCs/>
+                <w:sz w:val="32"/>
+                <w:szCs w:val="32"/>
+              </w:rPr>
+              <w:t>Last_Name</w:t>
+            </w:r>
+            <w:proofErr w:type="spellEnd"/>
+            <w:r>
+              <w:rPr>
+                <w:b/>
+                <w:bCs/>
+                <w:sz w:val="32"/>
+                <w:szCs w:val="32"/>
+              </w:rPr>
+              <w:t xml:space="preserve"> may change over time</w:t>
             </w:r>
           </w:p>
         </w:tc>
@@ -3273,6 +3544,7 @@
                 <w:szCs w:val="32"/>
               </w:rPr>
             </w:pPr>
+            <w:proofErr w:type="spellStart"/>
             <w:r>
               <w:rPr>
                 <w:sz w:val="32"/>
@@ -3280,6 +3552,7 @@
               </w:rPr>
               <w:t>Dim_Medicine</w:t>
             </w:r>
+            <w:proofErr w:type="spellEnd"/>
           </w:p>
         </w:tc>
         <w:tc>
@@ -3332,7 +3605,27 @@
                 <w:sz w:val="32"/>
                 <w:szCs w:val="32"/>
               </w:rPr>
-              <w:t>Medicine name and type are usually fixed; changes are rare and often treated by introducing a new medicineID.</w:t>
+              <w:t xml:space="preserve">Medicine name and type are usually fixed; changes are rare and often treated by introducing a new </w:t>
+            </w:r>
+            <w:proofErr w:type="spellStart"/>
+            <w:r>
+              <w:rPr>
+                <w:b/>
+                <w:bCs/>
+                <w:sz w:val="32"/>
+                <w:szCs w:val="32"/>
+              </w:rPr>
+              <w:t>medicineID</w:t>
+            </w:r>
+            <w:proofErr w:type="spellEnd"/>
+            <w:r>
+              <w:rPr>
+                <w:b/>
+                <w:bCs/>
+                <w:sz w:val="32"/>
+                <w:szCs w:val="32"/>
+              </w:rPr>
+              <w:t>.</w:t>
             </w:r>
           </w:p>
         </w:tc>
@@ -3355,6 +3648,7 @@
                 <w:szCs w:val="32"/>
               </w:rPr>
             </w:pPr>
+            <w:proofErr w:type="spellStart"/>
             <w:r>
               <w:rPr>
                 <w:sz w:val="32"/>
@@ -3362,6 +3656,7 @@
               </w:rPr>
               <w:t>Dim_Doctor</w:t>
             </w:r>
+            <w:proofErr w:type="spellEnd"/>
           </w:p>
         </w:tc>
         <w:tc>
@@ -3414,7 +3709,87 @@
                 <w:sz w:val="32"/>
                 <w:szCs w:val="32"/>
               </w:rPr>
-              <w:t>‘Speciality’, ‘First_Name’, ‘Last_Name ‘ attribute may be change over time</w:t>
+              <w:t>‘</w:t>
+            </w:r>
+            <w:proofErr w:type="spellStart"/>
+            <w:r>
+              <w:rPr>
+                <w:b/>
+                <w:bCs/>
+                <w:sz w:val="32"/>
+                <w:szCs w:val="32"/>
+              </w:rPr>
+              <w:t>Speciality</w:t>
+            </w:r>
+            <w:proofErr w:type="spellEnd"/>
+            <w:r>
+              <w:rPr>
+                <w:b/>
+                <w:bCs/>
+                <w:sz w:val="32"/>
+                <w:szCs w:val="32"/>
+              </w:rPr>
+              <w:t>’, ‘</w:t>
+            </w:r>
+            <w:proofErr w:type="spellStart"/>
+            <w:r>
+              <w:rPr>
+                <w:b/>
+                <w:bCs/>
+                <w:sz w:val="32"/>
+                <w:szCs w:val="32"/>
+              </w:rPr>
+              <w:t>First_Name</w:t>
+            </w:r>
+            <w:proofErr w:type="spellEnd"/>
+            <w:r>
+              <w:rPr>
+                <w:b/>
+                <w:bCs/>
+                <w:sz w:val="32"/>
+                <w:szCs w:val="32"/>
+              </w:rPr>
+              <w:t>’, ‘</w:t>
+            </w:r>
+            <w:proofErr w:type="spellStart"/>
+            <w:r>
+              <w:rPr>
+                <w:b/>
+                <w:bCs/>
+                <w:sz w:val="32"/>
+                <w:szCs w:val="32"/>
+              </w:rPr>
+              <w:t>Last_Name</w:t>
+            </w:r>
+            <w:proofErr w:type="spellEnd"/>
+            <w:r>
+              <w:rPr>
+                <w:b/>
+                <w:bCs/>
+                <w:sz w:val="32"/>
+                <w:szCs w:val="32"/>
+              </w:rPr>
+              <w:t xml:space="preserve"> </w:t>
+            </w:r>
+            <w:proofErr w:type="gramStart"/>
+            <w:r>
+              <w:rPr>
+                <w:b/>
+                <w:bCs/>
+                <w:sz w:val="32"/>
+                <w:szCs w:val="32"/>
+              </w:rPr>
+              <w:t>‘ attribute</w:t>
+            </w:r>
+            <w:proofErr w:type="gramEnd"/>
+            <w:r>
+              <w:rPr>
+                <w:b/>
+                <w:bCs/>
+                <w:sz w:val="32"/>
+                <w:szCs w:val="32"/>
+              </w:rPr>
+              <w:t xml:space="preserve"> may be change over time</w:t>
             </w:r>
           </w:p>
         </w:tc>
@@ -3585,6 +3960,7 @@
                 <w:szCs w:val="32"/>
               </w:rPr>
             </w:pPr>
+            <w:proofErr w:type="spellStart"/>
             <w:r>
               <w:rPr>
                 <w:sz w:val="32"/>
@@ -3592,6 +3968,7 @@
               </w:rPr>
               <w:t>Fact_Patient_Admissions</w:t>
             </w:r>
+            <w:proofErr w:type="spellEnd"/>
           </w:p>
         </w:tc>
         <w:tc>
@@ -3610,6 +3987,7 @@
                 <w:szCs w:val="32"/>
               </w:rPr>
             </w:pPr>
+            <w:proofErr w:type="spellStart"/>
             <w:r>
               <w:rPr>
                 <w:b/>
@@ -3619,6 +3997,7 @@
               </w:rPr>
               <w:t>Number_of_Admissions</w:t>
             </w:r>
+            <w:proofErr w:type="spellEnd"/>
           </w:p>
           <w:p>
             <w:pPr>
@@ -3688,6 +4067,7 @@
                 <w:szCs w:val="32"/>
               </w:rPr>
             </w:pPr>
+            <w:proofErr w:type="spellStart"/>
             <w:r>
               <w:rPr>
                 <w:sz w:val="32"/>
@@ -3695,6 +4075,7 @@
               </w:rPr>
               <w:t>Fact_Patient_Admissions</w:t>
             </w:r>
+            <w:proofErr w:type="spellEnd"/>
           </w:p>
         </w:tc>
         <w:tc>
@@ -3713,6 +4094,7 @@
                 <w:szCs w:val="32"/>
               </w:rPr>
             </w:pPr>
+            <w:proofErr w:type="spellStart"/>
             <w:r>
               <w:rPr>
                 <w:b/>
@@ -3722,6 +4104,7 @@
               </w:rPr>
               <w:t>Length_of_Stay</w:t>
             </w:r>
+            <w:proofErr w:type="spellEnd"/>
           </w:p>
           <w:p>
             <w:pPr>
@@ -3768,8 +4151,19 @@
                 <w:sz w:val="32"/>
                 <w:szCs w:val="32"/>
               </w:rPr>
-              <w:t>Semi-Additive ?</w:t>
-            </w:r>
+              <w:t>Semi-</w:t>
+            </w:r>
+            <w:proofErr w:type="gramStart"/>
+            <w:r>
+              <w:rPr>
+                <w:b/>
+                <w:bCs/>
+                <w:sz w:val="32"/>
+                <w:szCs w:val="32"/>
+              </w:rPr>
+              <w:t>Additive ?</w:t>
+            </w:r>
+            <w:proofErr w:type="gramEnd"/>
           </w:p>
         </w:tc>
       </w:tr>
@@ -3792,6 +4186,7 @@
                 <w:szCs w:val="32"/>
               </w:rPr>
             </w:pPr>
+            <w:proofErr w:type="spellStart"/>
             <w:r>
               <w:rPr>
                 <w:sz w:val="32"/>
@@ -3799,6 +4194,7 @@
               </w:rPr>
               <w:t>Fact_Patient_Admissions</w:t>
             </w:r>
+            <w:proofErr w:type="spellEnd"/>
           </w:p>
         </w:tc>
         <w:tc>
@@ -3817,6 +4213,7 @@
                 <w:szCs w:val="32"/>
               </w:rPr>
             </w:pPr>
+            <w:proofErr w:type="spellStart"/>
             <w:r>
               <w:rPr>
                 <w:b/>
@@ -3826,6 +4223,7 @@
               </w:rPr>
               <w:t>Admission_Cost</w:t>
             </w:r>
+            <w:proofErr w:type="spellEnd"/>
           </w:p>
           <w:p>
             <w:pPr>
@@ -3886,6 +4284,7 @@
                 <w:szCs w:val="32"/>
               </w:rPr>
             </w:pPr>
+            <w:proofErr w:type="spellStart"/>
             <w:r>
               <w:rPr>
                 <w:sz w:val="32"/>
@@ -3893,6 +4292,7 @@
               </w:rPr>
               <w:t>Fact_Prescription_Fulfillment</w:t>
             </w:r>
+            <w:proofErr w:type="spellEnd"/>
           </w:p>
         </w:tc>
         <w:tc>
@@ -3911,6 +4311,7 @@
                 <w:szCs w:val="32"/>
               </w:rPr>
             </w:pPr>
+            <w:proofErr w:type="spellStart"/>
             <w:r>
               <w:rPr>
                 <w:b/>
@@ -3920,6 +4321,7 @@
               </w:rPr>
               <w:t>Quantity_Dispensed</w:t>
             </w:r>
+            <w:proofErr w:type="spellEnd"/>
           </w:p>
           <w:p>
             <w:pPr>
@@ -3981,6 +4383,7 @@
                 <w:szCs w:val="32"/>
               </w:rPr>
             </w:pPr>
+            <w:proofErr w:type="spellStart"/>
             <w:r>
               <w:rPr>
                 <w:sz w:val="32"/>
@@ -3988,6 +4391,7 @@
               </w:rPr>
               <w:t>Fact_Prescription_Fulfillment</w:t>
             </w:r>
+            <w:proofErr w:type="spellEnd"/>
           </w:p>
         </w:tc>
         <w:tc>
@@ -4006,6 +4410,7 @@
                 <w:szCs w:val="32"/>
               </w:rPr>
             </w:pPr>
+            <w:proofErr w:type="spellStart"/>
             <w:r>
               <w:rPr>
                 <w:b/>
@@ -4015,6 +4420,7 @@
               </w:rPr>
               <w:t>Cost_of_Medication</w:t>
             </w:r>
+            <w:proofErr w:type="spellEnd"/>
           </w:p>
           <w:p>
             <w:pPr>
@@ -4084,6 +4490,7 @@
                 <w:szCs w:val="32"/>
               </w:rPr>
             </w:pPr>
+            <w:proofErr w:type="spellStart"/>
             <w:r>
               <w:rPr>
                 <w:sz w:val="32"/>
@@ -4091,6 +4498,7 @@
               </w:rPr>
               <w:t>Fact_Prescription_Fulfillment</w:t>
             </w:r>
+            <w:proofErr w:type="spellEnd"/>
           </w:p>
         </w:tc>
         <w:tc>
@@ -4109,6 +4517,7 @@
                 <w:szCs w:val="32"/>
               </w:rPr>
             </w:pPr>
+            <w:proofErr w:type="spellStart"/>
             <w:r>
               <w:rPr>
                 <w:b/>
@@ -4118,6 +4527,7 @@
               </w:rPr>
               <w:t>Number_of_Refills</w:t>
             </w:r>
+            <w:proofErr w:type="spellEnd"/>
           </w:p>
           <w:p>
             <w:pPr>
@@ -4188,6 +4598,7 @@
                 <w:szCs w:val="32"/>
               </w:rPr>
             </w:pPr>
+            <w:proofErr w:type="spellStart"/>
             <w:r>
               <w:rPr>
                 <w:sz w:val="32"/>
@@ -4195,6 +4606,7 @@
               </w:rPr>
               <w:t>Fact_Ambulance_Services</w:t>
             </w:r>
+            <w:proofErr w:type="spellEnd"/>
           </w:p>
         </w:tc>
         <w:tc>
@@ -4213,6 +4625,7 @@
                 <w:szCs w:val="32"/>
               </w:rPr>
             </w:pPr>
+            <w:proofErr w:type="spellStart"/>
             <w:r>
               <w:rPr>
                 <w:b/>
@@ -4222,6 +4635,7 @@
               </w:rPr>
               <w:t>Distance_Traveled</w:t>
             </w:r>
+            <w:proofErr w:type="spellEnd"/>
           </w:p>
           <w:p>
             <w:pPr>
@@ -4268,8 +4682,19 @@
                 <w:sz w:val="32"/>
                 <w:szCs w:val="32"/>
               </w:rPr>
-              <w:t>Fully Additive  ?</w:t>
-            </w:r>
+              <w:t xml:space="preserve">Fully </w:t>
+            </w:r>
+            <w:proofErr w:type="gramStart"/>
+            <w:r>
+              <w:rPr>
+                <w:b/>
+                <w:bCs/>
+                <w:sz w:val="32"/>
+                <w:szCs w:val="32"/>
+              </w:rPr>
+              <w:t>Additive  ?</w:t>
+            </w:r>
+            <w:proofErr w:type="gramEnd"/>
           </w:p>
         </w:tc>
       </w:tr>
@@ -4291,6 +4716,7 @@
                 <w:szCs w:val="32"/>
               </w:rPr>
             </w:pPr>
+            <w:proofErr w:type="spellStart"/>
             <w:r>
               <w:rPr>
                 <w:sz w:val="32"/>
@@ -4298,6 +4724,7 @@
               </w:rPr>
               <w:t>Fact_Ambulance_Services</w:t>
             </w:r>
+            <w:proofErr w:type="spellEnd"/>
           </w:p>
         </w:tc>
         <w:tc>
@@ -4316,6 +4743,7 @@
                 <w:szCs w:val="32"/>
               </w:rPr>
             </w:pPr>
+            <w:proofErr w:type="spellStart"/>
             <w:r>
               <w:rPr>
                 <w:b/>
@@ -4325,6 +4753,7 @@
               </w:rPr>
               <w:t>Service_Duration</w:t>
             </w:r>
+            <w:proofErr w:type="spellEnd"/>
           </w:p>
           <w:p>
             <w:pPr>
@@ -4371,8 +4800,19 @@
                 <w:sz w:val="32"/>
                 <w:szCs w:val="32"/>
               </w:rPr>
-              <w:t>Semi-Additive ?</w:t>
-            </w:r>
+              <w:t>Semi-</w:t>
+            </w:r>
+            <w:proofErr w:type="gramStart"/>
+            <w:r>
+              <w:rPr>
+                <w:b/>
+                <w:bCs/>
+                <w:sz w:val="32"/>
+                <w:szCs w:val="32"/>
+              </w:rPr>
+              <w:t>Additive ?</w:t>
+            </w:r>
+            <w:proofErr w:type="gramEnd"/>
           </w:p>
         </w:tc>
       </w:tr>
@@ -4395,6 +4835,7 @@
                 <w:szCs w:val="32"/>
               </w:rPr>
             </w:pPr>
+            <w:proofErr w:type="spellStart"/>
             <w:r>
               <w:rPr>
                 <w:sz w:val="32"/>
@@ -4402,6 +4843,7 @@
               </w:rPr>
               <w:t>Fact_Ambulance_Services</w:t>
             </w:r>
+            <w:proofErr w:type="spellEnd"/>
           </w:p>
         </w:tc>
         <w:tc>
@@ -4420,6 +4862,7 @@
                 <w:szCs w:val="32"/>
               </w:rPr>
             </w:pPr>
+            <w:proofErr w:type="spellStart"/>
             <w:r>
               <w:rPr>
                 <w:b/>
@@ -4429,6 +4872,7 @@
               </w:rPr>
               <w:t>Service_Cost</w:t>
             </w:r>
+            <w:proofErr w:type="spellEnd"/>
           </w:p>
           <w:p>
             <w:pPr>
@@ -4475,8 +4919,19 @@
                 <w:sz w:val="32"/>
                 <w:szCs w:val="32"/>
               </w:rPr>
-              <w:t>Fully Additive ?</w:t>
-            </w:r>
+              <w:t xml:space="preserve">Fully </w:t>
+            </w:r>
+            <w:proofErr w:type="gramStart"/>
+            <w:r>
+              <w:rPr>
+                <w:b/>
+                <w:bCs/>
+                <w:sz w:val="32"/>
+                <w:szCs w:val="32"/>
+              </w:rPr>
+              <w:t>Additive ?</w:t>
+            </w:r>
+            <w:proofErr w:type="gramEnd"/>
           </w:p>
         </w:tc>
       </w:tr>
@@ -4546,6 +5001,9 @@
     </w:p>
     <w:p>
       <w:pPr>
+        <w:pBdr>
+          <w:bottom w:val="single" w:sz="6" w:space="1" w:color="auto"/>
+        </w:pBdr>
         <w:rPr>
           <w:b/>
           <w:bCs/>
@@ -4562,8 +5020,8 @@
           <w:szCs w:val="32"/>
         </w:rPr>
         <w:drawing>
-          <wp:inline distT="0" distB="0" distL="0" distR="0" wp14:anchorId="0E4DE3F1" wp14:editId="021BE95F">
-            <wp:extent cx="6858000" cy="5684520"/>
+          <wp:inline distT="0" distB="0" distL="0" distR="0" wp14:anchorId="0E4DE3F1" wp14:editId="0CD28755">
+            <wp:extent cx="6905625" cy="6479596"/>
             <wp:effectExtent l="0" t="0" r="0" b="0"/>
             <wp:docPr id="510551775" name="Picture 7"/>
             <wp:cNvGraphicFramePr>
@@ -4576,7 +5034,7 @@
                     <pic:cNvPr id="510551775" name="Picture 510551775"/>
                     <pic:cNvPicPr/>
                   </pic:nvPicPr>
-                  <pic:blipFill>
+                  <pic:blipFill rotWithShape="1">
                     <a:blip r:embed="rId8" cstate="print">
                       <a:extLst>
                         <a:ext uri="{28A0092B-C50C-407E-A947-70E740481C1C}">
@@ -4584,6 +5042,190 @@
                         </a:ext>
                       </a:extLst>
                     </a:blip>
+                    <a:srcRect l="1528" r="1666"/>
+                    <a:stretch/>
+                  </pic:blipFill>
+                  <pic:spPr bwMode="auto">
+                    <a:xfrm>
+                      <a:off x="0" y="0"/>
+                      <a:ext cx="6910633" cy="6484295"/>
+                    </a:xfrm>
+                    <a:prstGeom prst="rect">
+                      <a:avLst/>
+                    </a:prstGeom>
+                    <a:ln>
+                      <a:noFill/>
+                    </a:ln>
+                    <a:extLst>
+                      <a:ext uri="{53640926-AAD7-44D8-BBD7-CCE9431645EC}">
+                        <a14:shadowObscured xmlns:a14="http://schemas.microsoft.com/office/drawing/2010/main"/>
+                      </a:ext>
+                    </a:extLst>
+                  </pic:spPr>
+                </pic:pic>
+              </a:graphicData>
+            </a:graphic>
+          </wp:inline>
+        </w:drawing>
+      </w:r>
+    </w:p>
+    <w:p>
+      <w:pPr>
+        <w:rPr>
+          <w:b/>
+          <w:bCs/>
+          <w:sz w:val="40"/>
+          <w:szCs w:val="40"/>
+          <w:u w:val="single"/>
+        </w:rPr>
+      </w:pPr>
+    </w:p>
+    <w:p>
+      <w:pPr>
+        <w:rPr>
+          <w:b/>
+          <w:bCs/>
+          <w:sz w:val="40"/>
+          <w:szCs w:val="40"/>
+          <w:u w:val="single"/>
+        </w:rPr>
+      </w:pPr>
+    </w:p>
+    <w:p>
+      <w:pPr>
+        <w:rPr>
+          <w:b/>
+          <w:bCs/>
+          <w:sz w:val="40"/>
+          <w:szCs w:val="40"/>
+          <w:u w:val="single"/>
+        </w:rPr>
+      </w:pPr>
+    </w:p>
+    <w:p>
+      <w:pPr>
+        <w:rPr>
+          <w:b/>
+          <w:bCs/>
+          <w:sz w:val="40"/>
+          <w:szCs w:val="40"/>
+          <w:u w:val="single"/>
+        </w:rPr>
+      </w:pPr>
+    </w:p>
+    <w:p>
+      <w:pPr>
+        <w:rPr>
+          <w:b/>
+          <w:bCs/>
+          <w:sz w:val="40"/>
+          <w:szCs w:val="40"/>
+          <w:u w:val="single"/>
+        </w:rPr>
+      </w:pPr>
+      <w:r>
+        <w:rPr>
+          <w:b/>
+          <w:bCs/>
+          <w:sz w:val="40"/>
+          <w:szCs w:val="40"/>
+          <w:u w:val="single"/>
+        </w:rPr>
+        <w:lastRenderedPageBreak/>
+        <w:t>4. Screenshots of the data flow tasks, and control flow tasks used for building the DWH</w:t>
+      </w:r>
+      <w:r>
+        <w:rPr>
+          <w:b/>
+          <w:bCs/>
+          <w:sz w:val="40"/>
+          <w:szCs w:val="40"/>
+          <w:u w:val="single"/>
+        </w:rPr>
+        <w:t>:</w:t>
+      </w:r>
+      <w:r>
+        <w:rPr>
+          <w:b/>
+          <w:bCs/>
+          <w:sz w:val="40"/>
+          <w:szCs w:val="40"/>
+          <w:u w:val="single"/>
+        </w:rPr>
+        <w:t> </w:t>
+      </w:r>
+    </w:p>
+    <w:p>
+      <w:pPr>
+        <w:rPr>
+          <w:b/>
+          <w:bCs/>
+          <w:noProof/>
+          <w:sz w:val="36"/>
+          <w:szCs w:val="36"/>
+        </w:rPr>
+      </w:pPr>
+      <w:r>
+        <w:rPr>
+          <w:b/>
+          <w:bCs/>
+          <w:noProof/>
+          <w:sz w:val="36"/>
+          <w:szCs w:val="36"/>
+        </w:rPr>
+        <w:t>Control Flow</w:t>
+      </w:r>
+      <w:r>
+        <w:rPr>
+          <w:b/>
+          <w:bCs/>
+          <w:noProof/>
+          <w:sz w:val="36"/>
+          <w:szCs w:val="36"/>
+        </w:rPr>
+        <w:t xml:space="preserve"> for the Whole Package</w:t>
+      </w:r>
+      <w:r>
+        <w:rPr>
+          <w:b/>
+          <w:bCs/>
+          <w:noProof/>
+          <w:sz w:val="36"/>
+          <w:szCs w:val="36"/>
+        </w:rPr>
+        <w:t>:</w:t>
+      </w:r>
+      <w:r>
+        <w:rPr>
+          <w:noProof/>
+        </w:rPr>
+        <w:t xml:space="preserve"> </w:t>
+      </w:r>
+      <w:r>
+        <w:rPr>
+          <w:b/>
+          <w:bCs/>
+          <w:noProof/>
+          <w:sz w:val="36"/>
+          <w:szCs w:val="36"/>
+        </w:rPr>
+        <w:drawing>
+          <wp:inline distT="0" distB="0" distL="0" distR="0" wp14:anchorId="2AEE3971" wp14:editId="3EA6A3B7">
+            <wp:extent cx="6867525" cy="6388633"/>
+            <wp:effectExtent l="0" t="0" r="0" b="0"/>
+            <wp:docPr id="348144852" name="Picture 1" descr="A diagram of a flowchart&#10;&#10;AI-generated content may be incorrect."/>
+            <wp:cNvGraphicFramePr>
+              <a:graphicFrameLocks xmlns:a="http://schemas.openxmlformats.org/drawingml/2006/main" noChangeAspect="1"/>
+            </wp:cNvGraphicFramePr>
+            <a:graphic xmlns:a="http://schemas.openxmlformats.org/drawingml/2006/main">
+              <a:graphicData uri="http://schemas.openxmlformats.org/drawingml/2006/picture">
+                <pic:pic xmlns:pic="http://schemas.openxmlformats.org/drawingml/2006/picture">
+                  <pic:nvPicPr>
+                    <pic:cNvPr id="348144852" name="Picture 1" descr="A diagram of a flowchart&#10;&#10;AI-generated content may be incorrect."/>
+                    <pic:cNvPicPr/>
+                  </pic:nvPicPr>
+                  <pic:blipFill>
+                    <a:blip r:embed="rId9"/>
                     <a:stretch>
                       <a:fillRect/>
                     </a:stretch>
@@ -4591,7 +5233,7 @@
                   <pic:spPr>
                     <a:xfrm>
                       <a:off x="0" y="0"/>
-                      <a:ext cx="6858000" cy="5684520"/>
+                      <a:ext cx="6872716" cy="6393462"/>
                     </a:xfrm>
                     <a:prstGeom prst="rect">
                       <a:avLst/>
@@ -4609,14 +5251,2175 @@
         <w:rPr>
           <w:b/>
           <w:bCs/>
+          <w:sz w:val="32"/>
+          <w:szCs w:val="32"/>
+        </w:rPr>
+      </w:pPr>
+      <w:r>
+        <w:rPr>
+          <w:b/>
+          <w:bCs/>
+          <w:noProof/>
+          <w:sz w:val="36"/>
+          <w:szCs w:val="36"/>
+        </w:rPr>
+        <w:lastRenderedPageBreak/>
+        <w:t>D</w:t>
+      </w:r>
+      <w:r>
+        <w:rPr>
+          <w:b/>
+          <w:bCs/>
+          <w:noProof/>
+          <w:sz w:val="36"/>
+          <w:szCs w:val="36"/>
+        </w:rPr>
+        <w:t xml:space="preserve">ata </w:t>
+      </w:r>
+      <w:r>
+        <w:rPr>
+          <w:b/>
+          <w:bCs/>
+          <w:noProof/>
+          <w:sz w:val="36"/>
+          <w:szCs w:val="36"/>
+        </w:rPr>
+        <w:t>F</w:t>
+      </w:r>
+      <w:r>
+        <w:rPr>
+          <w:b/>
+          <w:bCs/>
+          <w:noProof/>
+          <w:sz w:val="36"/>
+          <w:szCs w:val="36"/>
+        </w:rPr>
+        <w:t xml:space="preserve">low </w:t>
+      </w:r>
+      <w:r>
+        <w:rPr>
+          <w:b/>
+          <w:bCs/>
+          <w:noProof/>
+          <w:sz w:val="36"/>
+          <w:szCs w:val="36"/>
+        </w:rPr>
+        <w:t>T</w:t>
+      </w:r>
+      <w:r>
+        <w:rPr>
+          <w:b/>
+          <w:bCs/>
+          <w:noProof/>
+          <w:sz w:val="36"/>
+          <w:szCs w:val="36"/>
+        </w:rPr>
+        <w:t xml:space="preserve">ask </w:t>
+      </w:r>
+      <w:r>
+        <w:rPr>
+          <w:b/>
+          <w:bCs/>
+          <w:noProof/>
+          <w:sz w:val="36"/>
+          <w:szCs w:val="36"/>
+        </w:rPr>
+        <w:t>for</w:t>
+      </w:r>
+      <w:r>
+        <w:rPr>
+          <w:b/>
+          <w:bCs/>
+          <w:noProof/>
+          <w:sz w:val="36"/>
+          <w:szCs w:val="36"/>
+        </w:rPr>
+        <w:t xml:space="preserve"> </w:t>
+      </w:r>
+      <w:r>
+        <w:rPr>
+          <w:b/>
+          <w:bCs/>
+          <w:noProof/>
+          <w:sz w:val="36"/>
+          <w:szCs w:val="36"/>
+        </w:rPr>
+        <w:t>Load</w:t>
+      </w:r>
+      <w:r>
+        <w:rPr>
+          <w:b/>
+          <w:bCs/>
+          <w:noProof/>
+          <w:sz w:val="36"/>
+          <w:szCs w:val="36"/>
+        </w:rPr>
+        <w:t xml:space="preserve"> </w:t>
+      </w:r>
+      <w:r>
+        <w:rPr>
+          <w:b/>
+          <w:bCs/>
+          <w:noProof/>
+          <w:sz w:val="36"/>
+          <w:szCs w:val="36"/>
+        </w:rPr>
+        <w:t>Staging</w:t>
+      </w:r>
+      <w:r>
+        <w:rPr>
+          <w:b/>
+          <w:bCs/>
+          <w:noProof/>
+          <w:sz w:val="36"/>
+          <w:szCs w:val="36"/>
+        </w:rPr>
+        <w:t xml:space="preserve"> Tables</w:t>
+      </w:r>
+      <w:r>
+        <w:rPr>
+          <w:b/>
+          <w:bCs/>
+          <w:noProof/>
+          <w:sz w:val="36"/>
+          <w:szCs w:val="36"/>
+        </w:rPr>
+        <w:t>:</w:t>
+      </w:r>
+      <w:r>
+        <w:rPr>
+          <w:noProof/>
+        </w:rPr>
+        <w:t xml:space="preserve"> </w:t>
+      </w:r>
+      <w:r>
+        <w:rPr>
+          <w:b/>
+          <w:bCs/>
+          <w:noProof/>
+          <w:sz w:val="36"/>
+          <w:szCs w:val="36"/>
+        </w:rPr>
+        <w:drawing>
+          <wp:inline distT="0" distB="0" distL="0" distR="0" wp14:anchorId="679E5FC3" wp14:editId="3A33D135">
+            <wp:extent cx="6858000" cy="3457575"/>
+            <wp:effectExtent l="0" t="0" r="0" b="9525"/>
+            <wp:docPr id="1945823921" name="Picture 1" descr="A diagram of a process&#10;&#10;AI-generated content may be incorrect."/>
+            <wp:cNvGraphicFramePr>
+              <a:graphicFrameLocks xmlns:a="http://schemas.openxmlformats.org/drawingml/2006/main" noChangeAspect="1"/>
+            </wp:cNvGraphicFramePr>
+            <a:graphic xmlns:a="http://schemas.openxmlformats.org/drawingml/2006/main">
+              <a:graphicData uri="http://schemas.openxmlformats.org/drawingml/2006/picture">
+                <pic:pic xmlns:pic="http://schemas.openxmlformats.org/drawingml/2006/picture">
+                  <pic:nvPicPr>
+                    <pic:cNvPr id="1945823921" name="Picture 1" descr="A diagram of a process&#10;&#10;AI-generated content may be incorrect."/>
+                    <pic:cNvPicPr/>
+                  </pic:nvPicPr>
+                  <pic:blipFill>
+                    <a:blip r:embed="rId10"/>
+                    <a:stretch>
+                      <a:fillRect/>
+                    </a:stretch>
+                  </pic:blipFill>
+                  <pic:spPr>
+                    <a:xfrm>
+                      <a:off x="0" y="0"/>
+                      <a:ext cx="6858000" cy="3457575"/>
+                    </a:xfrm>
+                    <a:prstGeom prst="rect">
+                      <a:avLst/>
+                    </a:prstGeom>
+                  </pic:spPr>
+                </pic:pic>
+              </a:graphicData>
+            </a:graphic>
+          </wp:inline>
+        </w:drawing>
+      </w:r>
+    </w:p>
+    <w:p>
+      <w:pPr>
+        <w:rPr>
+          <w:b/>
+          <w:bCs/>
+          <w:sz w:val="32"/>
+          <w:szCs w:val="32"/>
+        </w:rPr>
+      </w:pPr>
+      <w:r>
+        <w:rPr>
+          <w:b/>
+          <w:bCs/>
+          <w:noProof/>
+          <w:sz w:val="36"/>
+          <w:szCs w:val="36"/>
+        </w:rPr>
+        <w:t>D</w:t>
+      </w:r>
+      <w:r>
+        <w:rPr>
+          <w:b/>
+          <w:bCs/>
+          <w:noProof/>
+          <w:sz w:val="36"/>
+          <w:szCs w:val="36"/>
+        </w:rPr>
+        <w:t xml:space="preserve">ata </w:t>
+      </w:r>
+      <w:r>
+        <w:rPr>
+          <w:b/>
+          <w:bCs/>
+          <w:noProof/>
+          <w:sz w:val="36"/>
+          <w:szCs w:val="36"/>
+        </w:rPr>
+        <w:t>F</w:t>
+      </w:r>
+      <w:r>
+        <w:rPr>
+          <w:b/>
+          <w:bCs/>
+          <w:noProof/>
+          <w:sz w:val="36"/>
+          <w:szCs w:val="36"/>
+        </w:rPr>
+        <w:t xml:space="preserve">low </w:t>
+      </w:r>
+      <w:r>
+        <w:rPr>
+          <w:b/>
+          <w:bCs/>
+          <w:noProof/>
+          <w:sz w:val="36"/>
+          <w:szCs w:val="36"/>
+        </w:rPr>
+        <w:t>T</w:t>
+      </w:r>
+      <w:r>
+        <w:rPr>
+          <w:b/>
+          <w:bCs/>
+          <w:noProof/>
+          <w:sz w:val="36"/>
+          <w:szCs w:val="36"/>
+        </w:rPr>
+        <w:t xml:space="preserve">ask </w:t>
+      </w:r>
+      <w:r>
+        <w:rPr>
+          <w:b/>
+          <w:bCs/>
+          <w:noProof/>
+          <w:sz w:val="36"/>
+          <w:szCs w:val="36"/>
+        </w:rPr>
+        <w:t>for</w:t>
+      </w:r>
+      <w:r>
+        <w:rPr>
+          <w:b/>
+          <w:bCs/>
+          <w:noProof/>
+          <w:sz w:val="36"/>
+          <w:szCs w:val="36"/>
+        </w:rPr>
+        <w:t xml:space="preserve"> </w:t>
+      </w:r>
+      <w:r>
+        <w:rPr>
+          <w:b/>
+          <w:bCs/>
+          <w:noProof/>
+          <w:sz w:val="36"/>
+          <w:szCs w:val="36"/>
+        </w:rPr>
+        <w:t>Load</w:t>
+      </w:r>
+      <w:r>
+        <w:rPr>
+          <w:b/>
+          <w:bCs/>
+          <w:noProof/>
+          <w:sz w:val="36"/>
+          <w:szCs w:val="36"/>
+        </w:rPr>
+        <w:t xml:space="preserve"> </w:t>
+      </w:r>
+      <w:r>
+        <w:rPr>
+          <w:b/>
+          <w:bCs/>
+          <w:noProof/>
+          <w:sz w:val="36"/>
+          <w:szCs w:val="36"/>
+        </w:rPr>
+        <w:t>Dim_Patients:</w:t>
+      </w:r>
+      <w:r>
+        <w:rPr>
+          <w:noProof/>
+        </w:rPr>
+        <w:t xml:space="preserve"> </w:t>
+      </w:r>
+      <w:r>
+        <w:rPr>
+          <w:noProof/>
+        </w:rPr>
+        <w:tab/>
+      </w:r>
+      <w:r>
+        <w:rPr>
+          <w:noProof/>
+        </w:rPr>
+        <w:tab/>
+        <w:t xml:space="preserve">                      </w:t>
+      </w:r>
+      <w:r>
+        <w:rPr>
+          <w:noProof/>
+        </w:rPr>
+        <w:drawing>
+          <wp:inline distT="0" distB="0" distL="0" distR="0" wp14:anchorId="07A33249" wp14:editId="3F0D158A">
+            <wp:extent cx="3210373" cy="4677428"/>
+            <wp:effectExtent l="0" t="0" r="9525" b="8890"/>
+            <wp:docPr id="1650787468" name="Picture 1" descr="A screenshot of a computer screen&#10;&#10;AI-generated content may be incorrect."/>
+            <wp:cNvGraphicFramePr>
+              <a:graphicFrameLocks xmlns:a="http://schemas.openxmlformats.org/drawingml/2006/main" noChangeAspect="1"/>
+            </wp:cNvGraphicFramePr>
+            <a:graphic xmlns:a="http://schemas.openxmlformats.org/drawingml/2006/main">
+              <a:graphicData uri="http://schemas.openxmlformats.org/drawingml/2006/picture">
+                <pic:pic xmlns:pic="http://schemas.openxmlformats.org/drawingml/2006/picture">
+                  <pic:nvPicPr>
+                    <pic:cNvPr id="1650787468" name="Picture 1" descr="A screenshot of a computer screen&#10;&#10;AI-generated content may be incorrect."/>
+                    <pic:cNvPicPr/>
+                  </pic:nvPicPr>
+                  <pic:blipFill>
+                    <a:blip r:embed="rId11"/>
+                    <a:stretch>
+                      <a:fillRect/>
+                    </a:stretch>
+                  </pic:blipFill>
+                  <pic:spPr>
+                    <a:xfrm>
+                      <a:off x="0" y="0"/>
+                      <a:ext cx="3210373" cy="4677428"/>
+                    </a:xfrm>
+                    <a:prstGeom prst="rect">
+                      <a:avLst/>
+                    </a:prstGeom>
+                  </pic:spPr>
+                </pic:pic>
+              </a:graphicData>
+            </a:graphic>
+          </wp:inline>
+        </w:drawing>
+      </w:r>
+    </w:p>
+    <w:p>
+      <w:pPr>
+        <w:pBdr>
+          <w:bottom w:val="single" w:sz="6" w:space="1" w:color="auto"/>
+        </w:pBdr>
+        <w:rPr>
+          <w:b/>
+          <w:bCs/>
+          <w:sz w:val="32"/>
+          <w:szCs w:val="32"/>
+        </w:rPr>
+      </w:pPr>
+      <w:r>
+        <w:rPr>
+          <w:b/>
+          <w:bCs/>
+          <w:noProof/>
+          <w:sz w:val="36"/>
+          <w:szCs w:val="36"/>
+        </w:rPr>
+        <w:lastRenderedPageBreak/>
+        <w:t>D</w:t>
+      </w:r>
+      <w:r>
+        <w:rPr>
+          <w:b/>
+          <w:bCs/>
+          <w:noProof/>
+          <w:sz w:val="36"/>
+          <w:szCs w:val="36"/>
+        </w:rPr>
+        <w:t xml:space="preserve">ata </w:t>
+      </w:r>
+      <w:r>
+        <w:rPr>
+          <w:b/>
+          <w:bCs/>
+          <w:noProof/>
+          <w:sz w:val="36"/>
+          <w:szCs w:val="36"/>
+        </w:rPr>
+        <w:t>F</w:t>
+      </w:r>
+      <w:r>
+        <w:rPr>
+          <w:b/>
+          <w:bCs/>
+          <w:noProof/>
+          <w:sz w:val="36"/>
+          <w:szCs w:val="36"/>
+        </w:rPr>
+        <w:t xml:space="preserve">low </w:t>
+      </w:r>
+      <w:r>
+        <w:rPr>
+          <w:b/>
+          <w:bCs/>
+          <w:noProof/>
+          <w:sz w:val="36"/>
+          <w:szCs w:val="36"/>
+        </w:rPr>
+        <w:t>T</w:t>
+      </w:r>
+      <w:r>
+        <w:rPr>
+          <w:b/>
+          <w:bCs/>
+          <w:noProof/>
+          <w:sz w:val="36"/>
+          <w:szCs w:val="36"/>
+        </w:rPr>
+        <w:t xml:space="preserve">ask </w:t>
+      </w:r>
+      <w:r>
+        <w:rPr>
+          <w:b/>
+          <w:bCs/>
+          <w:noProof/>
+          <w:sz w:val="36"/>
+          <w:szCs w:val="36"/>
+        </w:rPr>
+        <w:t>for</w:t>
+      </w:r>
+      <w:r>
+        <w:rPr>
+          <w:b/>
+          <w:bCs/>
+          <w:noProof/>
+          <w:sz w:val="36"/>
+          <w:szCs w:val="36"/>
+        </w:rPr>
+        <w:t xml:space="preserve"> </w:t>
+      </w:r>
+      <w:r>
+        <w:rPr>
+          <w:b/>
+          <w:bCs/>
+          <w:noProof/>
+          <w:sz w:val="36"/>
+          <w:szCs w:val="36"/>
+        </w:rPr>
+        <w:t>Load</w:t>
+      </w:r>
+      <w:r>
+        <w:rPr>
+          <w:b/>
+          <w:bCs/>
+          <w:noProof/>
+          <w:sz w:val="36"/>
+          <w:szCs w:val="36"/>
+        </w:rPr>
+        <w:t xml:space="preserve"> </w:t>
+      </w:r>
+      <w:r>
+        <w:rPr>
+          <w:b/>
+          <w:bCs/>
+          <w:noProof/>
+          <w:sz w:val="36"/>
+          <w:szCs w:val="36"/>
+        </w:rPr>
+        <w:t>Dim_</w:t>
+      </w:r>
+      <w:r>
+        <w:rPr>
+          <w:b/>
+          <w:bCs/>
+          <w:noProof/>
+          <w:sz w:val="36"/>
+          <w:szCs w:val="36"/>
+        </w:rPr>
+        <w:t>Doctor</w:t>
+      </w:r>
+      <w:r>
+        <w:rPr>
+          <w:b/>
+          <w:bCs/>
+          <w:noProof/>
+          <w:sz w:val="36"/>
+          <w:szCs w:val="36"/>
+        </w:rPr>
+        <w:t>:</w:t>
+      </w:r>
+      <w:r>
+        <w:rPr>
+          <w:b/>
+          <w:bCs/>
+          <w:noProof/>
+          <w:sz w:val="36"/>
+          <w:szCs w:val="36"/>
+        </w:rPr>
+        <w:tab/>
+      </w:r>
+      <w:r>
+        <w:rPr>
+          <w:b/>
+          <w:bCs/>
+          <w:noProof/>
+          <w:sz w:val="36"/>
+          <w:szCs w:val="36"/>
+        </w:rPr>
+        <w:tab/>
+      </w:r>
+      <w:r>
+        <w:rPr>
+          <w:b/>
+          <w:bCs/>
+          <w:noProof/>
+          <w:sz w:val="36"/>
+          <w:szCs w:val="36"/>
+        </w:rPr>
+        <w:tab/>
+      </w:r>
+      <w:r>
+        <w:rPr>
+          <w:b/>
+          <w:bCs/>
+          <w:noProof/>
+          <w:sz w:val="36"/>
+          <w:szCs w:val="36"/>
+        </w:rPr>
+        <w:tab/>
+        <w:t xml:space="preserve"> </w:t>
+      </w:r>
+      <w:r>
+        <w:rPr>
+          <w:noProof/>
+        </w:rPr>
+        <w:t xml:space="preserve"> </w:t>
+      </w:r>
+      <w:r>
+        <w:rPr>
+          <w:noProof/>
+        </w:rPr>
+        <w:drawing>
+          <wp:inline distT="0" distB="0" distL="0" distR="0" wp14:anchorId="796B70CF" wp14:editId="60199817">
+            <wp:extent cx="2870746" cy="4238625"/>
+            <wp:effectExtent l="0" t="0" r="6350" b="0"/>
+            <wp:docPr id="1570054795" name="Picture 1" descr="A screenshot of a computer screen&#10;&#10;AI-generated content may be incorrect."/>
+            <wp:cNvGraphicFramePr>
+              <a:graphicFrameLocks xmlns:a="http://schemas.openxmlformats.org/drawingml/2006/main" noChangeAspect="1"/>
+            </wp:cNvGraphicFramePr>
+            <a:graphic xmlns:a="http://schemas.openxmlformats.org/drawingml/2006/main">
+              <a:graphicData uri="http://schemas.openxmlformats.org/drawingml/2006/picture">
+                <pic:pic xmlns:pic="http://schemas.openxmlformats.org/drawingml/2006/picture">
+                  <pic:nvPicPr>
+                    <pic:cNvPr id="1570054795" name="Picture 1" descr="A screenshot of a computer screen&#10;&#10;AI-generated content may be incorrect."/>
+                    <pic:cNvPicPr/>
+                  </pic:nvPicPr>
+                  <pic:blipFill>
+                    <a:blip r:embed="rId12"/>
+                    <a:stretch>
+                      <a:fillRect/>
+                    </a:stretch>
+                  </pic:blipFill>
+                  <pic:spPr>
+                    <a:xfrm>
+                      <a:off x="0" y="0"/>
+                      <a:ext cx="2872157" cy="4240709"/>
+                    </a:xfrm>
+                    <a:prstGeom prst="rect">
+                      <a:avLst/>
+                    </a:prstGeom>
+                  </pic:spPr>
+                </pic:pic>
+              </a:graphicData>
+            </a:graphic>
+          </wp:inline>
+        </w:drawing>
+      </w:r>
+    </w:p>
+    <w:p>
+      <w:pPr>
+        <w:rPr>
+          <w:b/>
+          <w:bCs/>
+          <w:sz w:val="32"/>
+          <w:szCs w:val="32"/>
+        </w:rPr>
+      </w:pPr>
+      <w:r>
+        <w:rPr>
+          <w:b/>
+          <w:bCs/>
+          <w:noProof/>
+          <w:sz w:val="36"/>
+          <w:szCs w:val="36"/>
+        </w:rPr>
+        <w:t>D</w:t>
+      </w:r>
+      <w:r>
+        <w:rPr>
+          <w:b/>
+          <w:bCs/>
+          <w:noProof/>
+          <w:sz w:val="36"/>
+          <w:szCs w:val="36"/>
+        </w:rPr>
+        <w:t xml:space="preserve">ata </w:t>
+      </w:r>
+      <w:r>
+        <w:rPr>
+          <w:b/>
+          <w:bCs/>
+          <w:noProof/>
+          <w:sz w:val="36"/>
+          <w:szCs w:val="36"/>
+        </w:rPr>
+        <w:t>F</w:t>
+      </w:r>
+      <w:r>
+        <w:rPr>
+          <w:b/>
+          <w:bCs/>
+          <w:noProof/>
+          <w:sz w:val="36"/>
+          <w:szCs w:val="36"/>
+        </w:rPr>
+        <w:t xml:space="preserve">low </w:t>
+      </w:r>
+      <w:r>
+        <w:rPr>
+          <w:b/>
+          <w:bCs/>
+          <w:noProof/>
+          <w:sz w:val="36"/>
+          <w:szCs w:val="36"/>
+        </w:rPr>
+        <w:t>T</w:t>
+      </w:r>
+      <w:r>
+        <w:rPr>
+          <w:b/>
+          <w:bCs/>
+          <w:noProof/>
+          <w:sz w:val="36"/>
+          <w:szCs w:val="36"/>
+        </w:rPr>
+        <w:t xml:space="preserve">ask </w:t>
+      </w:r>
+      <w:r>
+        <w:rPr>
+          <w:b/>
+          <w:bCs/>
+          <w:noProof/>
+          <w:sz w:val="36"/>
+          <w:szCs w:val="36"/>
+        </w:rPr>
+        <w:t>for</w:t>
+      </w:r>
+      <w:r>
+        <w:rPr>
+          <w:b/>
+          <w:bCs/>
+          <w:noProof/>
+          <w:sz w:val="36"/>
+          <w:szCs w:val="36"/>
+        </w:rPr>
+        <w:t xml:space="preserve"> </w:t>
+      </w:r>
+      <w:r>
+        <w:rPr>
+          <w:b/>
+          <w:bCs/>
+          <w:noProof/>
+          <w:sz w:val="36"/>
+          <w:szCs w:val="36"/>
+        </w:rPr>
+        <w:t>Load</w:t>
+      </w:r>
+      <w:r>
+        <w:rPr>
+          <w:b/>
+          <w:bCs/>
+          <w:noProof/>
+          <w:sz w:val="36"/>
+          <w:szCs w:val="36"/>
+        </w:rPr>
+        <w:t xml:space="preserve"> </w:t>
+      </w:r>
+      <w:r>
+        <w:rPr>
+          <w:b/>
+          <w:bCs/>
+          <w:noProof/>
+          <w:sz w:val="36"/>
+          <w:szCs w:val="36"/>
+        </w:rPr>
+        <w:t>Dim_</w:t>
+      </w:r>
+      <w:r>
+        <w:rPr>
+          <w:b/>
+          <w:bCs/>
+          <w:noProof/>
+          <w:sz w:val="36"/>
+          <w:szCs w:val="36"/>
+        </w:rPr>
+        <w:t>Medicine</w:t>
+      </w:r>
+      <w:r>
+        <w:rPr>
+          <w:b/>
+          <w:bCs/>
+          <w:noProof/>
+          <w:sz w:val="36"/>
+          <w:szCs w:val="36"/>
+        </w:rPr>
+        <w:t>:</w:t>
+      </w:r>
+      <w:r>
+        <w:rPr>
+          <w:b/>
+          <w:bCs/>
+          <w:noProof/>
+          <w:sz w:val="36"/>
+          <w:szCs w:val="36"/>
+        </w:rPr>
+        <w:tab/>
+      </w:r>
+      <w:r>
+        <w:rPr>
+          <w:b/>
+          <w:bCs/>
+          <w:noProof/>
+          <w:sz w:val="36"/>
+          <w:szCs w:val="36"/>
+        </w:rPr>
+        <w:tab/>
+      </w:r>
+      <w:r>
+        <w:rPr>
+          <w:b/>
+          <w:bCs/>
+          <w:noProof/>
+          <w:sz w:val="36"/>
+          <w:szCs w:val="36"/>
+        </w:rPr>
+        <w:tab/>
+      </w:r>
+      <w:r>
+        <w:rPr>
+          <w:b/>
+          <w:bCs/>
+          <w:noProof/>
+          <w:sz w:val="36"/>
+          <w:szCs w:val="36"/>
+        </w:rPr>
+        <w:tab/>
+        <w:t xml:space="preserve"> </w:t>
+      </w:r>
+      <w:r>
+        <w:rPr>
+          <w:noProof/>
+        </w:rPr>
+        <w:t xml:space="preserve"> </w:t>
+      </w:r>
+      <w:r>
+        <w:rPr>
+          <w:noProof/>
+        </w:rPr>
+        <w:drawing>
+          <wp:inline distT="0" distB="0" distL="0" distR="0" wp14:anchorId="0F5FC8D2" wp14:editId="6E2B2005">
+            <wp:extent cx="3001617" cy="4048125"/>
+            <wp:effectExtent l="0" t="0" r="8890" b="0"/>
+            <wp:docPr id="1136938410" name="Picture 1" descr="A screenshot of a computer screen&#10;&#10;AI-generated content may be incorrect."/>
+            <wp:cNvGraphicFramePr>
+              <a:graphicFrameLocks xmlns:a="http://schemas.openxmlformats.org/drawingml/2006/main" noChangeAspect="1"/>
+            </wp:cNvGraphicFramePr>
+            <a:graphic xmlns:a="http://schemas.openxmlformats.org/drawingml/2006/main">
+              <a:graphicData uri="http://schemas.openxmlformats.org/drawingml/2006/picture">
+                <pic:pic xmlns:pic="http://schemas.openxmlformats.org/drawingml/2006/picture">
+                  <pic:nvPicPr>
+                    <pic:cNvPr id="1136938410" name="Picture 1" descr="A screenshot of a computer screen&#10;&#10;AI-generated content may be incorrect."/>
+                    <pic:cNvPicPr/>
+                  </pic:nvPicPr>
+                  <pic:blipFill>
+                    <a:blip r:embed="rId13"/>
+                    <a:stretch>
+                      <a:fillRect/>
+                    </a:stretch>
+                  </pic:blipFill>
+                  <pic:spPr>
+                    <a:xfrm>
+                      <a:off x="0" y="0"/>
+                      <a:ext cx="3004893" cy="4052543"/>
+                    </a:xfrm>
+                    <a:prstGeom prst="rect">
+                      <a:avLst/>
+                    </a:prstGeom>
+                  </pic:spPr>
+                </pic:pic>
+              </a:graphicData>
+            </a:graphic>
+          </wp:inline>
+        </w:drawing>
+      </w:r>
+    </w:p>
+    <w:p>
+      <w:pPr>
+        <w:pBdr>
+          <w:bottom w:val="single" w:sz="6" w:space="1" w:color="auto"/>
+        </w:pBdr>
+        <w:rPr>
+          <w:b/>
+          <w:bCs/>
+          <w:noProof/>
+          <w:sz w:val="36"/>
+          <w:szCs w:val="36"/>
+        </w:rPr>
+      </w:pPr>
+      <w:r>
+        <w:rPr>
+          <w:b/>
+          <w:bCs/>
+          <w:noProof/>
+          <w:sz w:val="36"/>
+          <w:szCs w:val="36"/>
+        </w:rPr>
+        <w:lastRenderedPageBreak/>
+        <w:t>D</w:t>
+      </w:r>
+      <w:r>
+        <w:rPr>
+          <w:b/>
+          <w:bCs/>
+          <w:noProof/>
+          <w:sz w:val="36"/>
+          <w:szCs w:val="36"/>
+        </w:rPr>
+        <w:t xml:space="preserve">ata </w:t>
+      </w:r>
+      <w:r>
+        <w:rPr>
+          <w:b/>
+          <w:bCs/>
+          <w:noProof/>
+          <w:sz w:val="36"/>
+          <w:szCs w:val="36"/>
+        </w:rPr>
+        <w:t>F</w:t>
+      </w:r>
+      <w:r>
+        <w:rPr>
+          <w:b/>
+          <w:bCs/>
+          <w:noProof/>
+          <w:sz w:val="36"/>
+          <w:szCs w:val="36"/>
+        </w:rPr>
+        <w:t xml:space="preserve">low </w:t>
+      </w:r>
+      <w:r>
+        <w:rPr>
+          <w:b/>
+          <w:bCs/>
+          <w:noProof/>
+          <w:sz w:val="36"/>
+          <w:szCs w:val="36"/>
+        </w:rPr>
+        <w:t>T</w:t>
+      </w:r>
+      <w:r>
+        <w:rPr>
+          <w:b/>
+          <w:bCs/>
+          <w:noProof/>
+          <w:sz w:val="36"/>
+          <w:szCs w:val="36"/>
+        </w:rPr>
+        <w:t xml:space="preserve">ask of </w:t>
+      </w:r>
+      <w:r>
+        <w:rPr>
+          <w:b/>
+          <w:bCs/>
+          <w:noProof/>
+          <w:sz w:val="36"/>
+          <w:szCs w:val="36"/>
+        </w:rPr>
+        <w:t>Load</w:t>
+      </w:r>
+      <w:r>
+        <w:rPr>
+          <w:b/>
+          <w:bCs/>
+          <w:noProof/>
+          <w:sz w:val="36"/>
+          <w:szCs w:val="36"/>
+        </w:rPr>
+        <w:t xml:space="preserve"> </w:t>
+      </w:r>
+      <w:r>
+        <w:rPr>
+          <w:b/>
+          <w:bCs/>
+          <w:noProof/>
+          <w:sz w:val="36"/>
+          <w:szCs w:val="36"/>
+        </w:rPr>
+        <w:t>Dim_</w:t>
+      </w:r>
+      <w:r>
+        <w:rPr>
+          <w:b/>
+          <w:bCs/>
+          <w:noProof/>
+          <w:sz w:val="36"/>
+          <w:szCs w:val="36"/>
+        </w:rPr>
+        <w:t>Room</w:t>
+      </w:r>
+      <w:r>
+        <w:rPr>
+          <w:b/>
+          <w:bCs/>
+          <w:noProof/>
+          <w:sz w:val="36"/>
+          <w:szCs w:val="36"/>
+        </w:rPr>
+        <w:t>:</w:t>
+      </w:r>
+      <w:r>
+        <w:rPr>
+          <w:b/>
+          <w:bCs/>
+          <w:sz w:val="32"/>
+          <w:szCs w:val="32"/>
+        </w:rPr>
+        <w:drawing>
+          <wp:inline distT="0" distB="0" distL="0" distR="0" wp14:anchorId="795D6BE9" wp14:editId="0409B132">
+            <wp:extent cx="4000500" cy="4145445"/>
+            <wp:effectExtent l="0" t="0" r="0" b="7620"/>
+            <wp:docPr id="1946487225" name="Picture 1" descr="A diagram of a room&#10;&#10;AI-generated content may be incorrect."/>
+            <wp:cNvGraphicFramePr>
+              <a:graphicFrameLocks xmlns:a="http://schemas.openxmlformats.org/drawingml/2006/main" noChangeAspect="1"/>
+            </wp:cNvGraphicFramePr>
+            <a:graphic xmlns:a="http://schemas.openxmlformats.org/drawingml/2006/main">
+              <a:graphicData uri="http://schemas.openxmlformats.org/drawingml/2006/picture">
+                <pic:pic xmlns:pic="http://schemas.openxmlformats.org/drawingml/2006/picture">
+                  <pic:nvPicPr>
+                    <pic:cNvPr id="1946487225" name="Picture 1" descr="A diagram of a room&#10;&#10;AI-generated content may be incorrect."/>
+                    <pic:cNvPicPr/>
+                  </pic:nvPicPr>
+                  <pic:blipFill>
+                    <a:blip r:embed="rId14"/>
+                    <a:stretch>
+                      <a:fillRect/>
+                    </a:stretch>
+                  </pic:blipFill>
+                  <pic:spPr>
+                    <a:xfrm>
+                      <a:off x="0" y="0"/>
+                      <a:ext cx="4003938" cy="4149007"/>
+                    </a:xfrm>
+                    <a:prstGeom prst="rect">
+                      <a:avLst/>
+                    </a:prstGeom>
+                  </pic:spPr>
+                </pic:pic>
+              </a:graphicData>
+            </a:graphic>
+          </wp:inline>
+        </w:drawing>
+      </w:r>
+    </w:p>
+    <w:p>
+      <w:pPr>
+        <w:rPr>
+          <w:b/>
+          <w:bCs/>
+          <w:noProof/>
+          <w:sz w:val="36"/>
+          <w:szCs w:val="36"/>
+        </w:rPr>
+      </w:pPr>
+      <w:r>
+        <w:rPr>
+          <w:b/>
+          <w:bCs/>
+          <w:noProof/>
+          <w:sz w:val="36"/>
+          <w:szCs w:val="36"/>
+        </w:rPr>
+        <w:t>D</w:t>
+      </w:r>
+      <w:r>
+        <w:rPr>
+          <w:b/>
+          <w:bCs/>
+          <w:noProof/>
+          <w:sz w:val="36"/>
+          <w:szCs w:val="36"/>
+        </w:rPr>
+        <w:t xml:space="preserve">ata </w:t>
+      </w:r>
+      <w:r>
+        <w:rPr>
+          <w:b/>
+          <w:bCs/>
+          <w:noProof/>
+          <w:sz w:val="36"/>
+          <w:szCs w:val="36"/>
+        </w:rPr>
+        <w:t>F</w:t>
+      </w:r>
+      <w:r>
+        <w:rPr>
+          <w:b/>
+          <w:bCs/>
+          <w:noProof/>
+          <w:sz w:val="36"/>
+          <w:szCs w:val="36"/>
+        </w:rPr>
+        <w:t xml:space="preserve">low </w:t>
+      </w:r>
+      <w:r>
+        <w:rPr>
+          <w:b/>
+          <w:bCs/>
+          <w:noProof/>
+          <w:sz w:val="36"/>
+          <w:szCs w:val="36"/>
+        </w:rPr>
+        <w:t>T</w:t>
+      </w:r>
+      <w:r>
+        <w:rPr>
+          <w:b/>
+          <w:bCs/>
+          <w:noProof/>
+          <w:sz w:val="36"/>
+          <w:szCs w:val="36"/>
+        </w:rPr>
+        <w:t xml:space="preserve">ask </w:t>
+      </w:r>
+      <w:r>
+        <w:rPr>
+          <w:b/>
+          <w:bCs/>
+          <w:noProof/>
+          <w:sz w:val="36"/>
+          <w:szCs w:val="36"/>
+        </w:rPr>
+        <w:t>for</w:t>
+      </w:r>
+      <w:r>
+        <w:rPr>
+          <w:b/>
+          <w:bCs/>
+          <w:noProof/>
+          <w:sz w:val="36"/>
+          <w:szCs w:val="36"/>
+        </w:rPr>
+        <w:t xml:space="preserve"> </w:t>
+      </w:r>
+      <w:r>
+        <w:rPr>
+          <w:b/>
+          <w:bCs/>
+          <w:noProof/>
+          <w:sz w:val="36"/>
+          <w:szCs w:val="36"/>
+        </w:rPr>
+        <w:t>Load</w:t>
+      </w:r>
+      <w:r>
+        <w:rPr>
+          <w:b/>
+          <w:bCs/>
+          <w:noProof/>
+          <w:sz w:val="36"/>
+          <w:szCs w:val="36"/>
+        </w:rPr>
+        <w:t xml:space="preserve"> </w:t>
+      </w:r>
+      <w:r>
+        <w:rPr>
+          <w:b/>
+          <w:bCs/>
+          <w:noProof/>
+          <w:sz w:val="36"/>
+          <w:szCs w:val="36"/>
+        </w:rPr>
+        <w:t>Dim_</w:t>
+      </w:r>
+      <w:r>
+        <w:rPr>
+          <w:b/>
+          <w:bCs/>
+          <w:noProof/>
+          <w:sz w:val="36"/>
+          <w:szCs w:val="36"/>
+        </w:rPr>
+        <w:t>Staff</w:t>
+      </w:r>
+      <w:r>
+        <w:rPr>
+          <w:b/>
+          <w:bCs/>
+          <w:noProof/>
+          <w:sz w:val="36"/>
+          <w:szCs w:val="36"/>
+        </w:rPr>
+        <w:t>:</w:t>
+      </w:r>
+      <w:r>
+        <w:rPr>
+          <w:b/>
+          <w:bCs/>
+          <w:noProof/>
+          <w:sz w:val="36"/>
+          <w:szCs w:val="36"/>
+        </w:rPr>
+        <w:tab/>
+        <w:t xml:space="preserve">             </w:t>
+      </w:r>
+      <w:r>
+        <w:rPr>
+          <w:b/>
+          <w:bCs/>
+          <w:noProof/>
+          <w:sz w:val="36"/>
+          <w:szCs w:val="36"/>
+        </w:rPr>
+        <w:drawing>
+          <wp:inline distT="0" distB="0" distL="0" distR="0" wp14:anchorId="708B42A1" wp14:editId="1F64C5FA">
+            <wp:extent cx="2628900" cy="3782224"/>
+            <wp:effectExtent l="0" t="0" r="0" b="8890"/>
+            <wp:docPr id="1067304285" name="Picture 1" descr="A screenshot of a computer&#10;&#10;AI-generated content may be incorrect."/>
+            <wp:cNvGraphicFramePr>
+              <a:graphicFrameLocks xmlns:a="http://schemas.openxmlformats.org/drawingml/2006/main" noChangeAspect="1"/>
+            </wp:cNvGraphicFramePr>
+            <a:graphic xmlns:a="http://schemas.openxmlformats.org/drawingml/2006/main">
+              <a:graphicData uri="http://schemas.openxmlformats.org/drawingml/2006/picture">
+                <pic:pic xmlns:pic="http://schemas.openxmlformats.org/drawingml/2006/picture">
+                  <pic:nvPicPr>
+                    <pic:cNvPr id="1067304285" name="Picture 1" descr="A screenshot of a computer&#10;&#10;AI-generated content may be incorrect."/>
+                    <pic:cNvPicPr/>
+                  </pic:nvPicPr>
+                  <pic:blipFill>
+                    <a:blip r:embed="rId15"/>
+                    <a:stretch>
+                      <a:fillRect/>
+                    </a:stretch>
+                  </pic:blipFill>
+                  <pic:spPr>
+                    <a:xfrm>
+                      <a:off x="0" y="0"/>
+                      <a:ext cx="2633194" cy="3788401"/>
+                    </a:xfrm>
+                    <a:prstGeom prst="rect">
+                      <a:avLst/>
+                    </a:prstGeom>
+                  </pic:spPr>
+                </pic:pic>
+              </a:graphicData>
+            </a:graphic>
+          </wp:inline>
+        </w:drawing>
+      </w:r>
+    </w:p>
+    <w:p>
+      <w:pPr>
+        <w:pBdr>
+          <w:bottom w:val="single" w:sz="6" w:space="1" w:color="auto"/>
+        </w:pBdr>
+        <w:rPr>
+          <w:b/>
+          <w:bCs/>
+          <w:sz w:val="32"/>
+          <w:szCs w:val="32"/>
+        </w:rPr>
+      </w:pPr>
+      <w:r>
+        <w:rPr>
+          <w:b/>
+          <w:bCs/>
+          <w:noProof/>
+          <w:sz w:val="36"/>
+          <w:szCs w:val="36"/>
+        </w:rPr>
+        <w:lastRenderedPageBreak/>
+        <w:t>D</w:t>
+      </w:r>
+      <w:r>
+        <w:rPr>
+          <w:b/>
+          <w:bCs/>
+          <w:noProof/>
+          <w:sz w:val="36"/>
+          <w:szCs w:val="36"/>
+        </w:rPr>
+        <w:t xml:space="preserve">ata </w:t>
+      </w:r>
+      <w:r>
+        <w:rPr>
+          <w:b/>
+          <w:bCs/>
+          <w:noProof/>
+          <w:sz w:val="36"/>
+          <w:szCs w:val="36"/>
+        </w:rPr>
+        <w:t>F</w:t>
+      </w:r>
+      <w:r>
+        <w:rPr>
+          <w:b/>
+          <w:bCs/>
+          <w:noProof/>
+          <w:sz w:val="36"/>
+          <w:szCs w:val="36"/>
+        </w:rPr>
+        <w:t xml:space="preserve">low </w:t>
+      </w:r>
+      <w:r>
+        <w:rPr>
+          <w:b/>
+          <w:bCs/>
+          <w:noProof/>
+          <w:sz w:val="36"/>
+          <w:szCs w:val="36"/>
+        </w:rPr>
+        <w:t>T</w:t>
+      </w:r>
+      <w:r>
+        <w:rPr>
+          <w:b/>
+          <w:bCs/>
+          <w:noProof/>
+          <w:sz w:val="36"/>
+          <w:szCs w:val="36"/>
+        </w:rPr>
+        <w:t xml:space="preserve">ask </w:t>
+      </w:r>
+      <w:r>
+        <w:rPr>
+          <w:b/>
+          <w:bCs/>
+          <w:noProof/>
+          <w:sz w:val="36"/>
+          <w:szCs w:val="36"/>
+        </w:rPr>
+        <w:t>for</w:t>
+      </w:r>
+      <w:r>
+        <w:rPr>
+          <w:b/>
+          <w:bCs/>
+          <w:noProof/>
+          <w:sz w:val="36"/>
+          <w:szCs w:val="36"/>
+        </w:rPr>
+        <w:t xml:space="preserve"> </w:t>
+      </w:r>
+      <w:r>
+        <w:rPr>
+          <w:b/>
+          <w:bCs/>
+          <w:noProof/>
+          <w:sz w:val="36"/>
+          <w:szCs w:val="36"/>
+        </w:rPr>
+        <w:t>Load</w:t>
+      </w:r>
+      <w:r>
+        <w:rPr>
+          <w:b/>
+          <w:bCs/>
+          <w:noProof/>
+          <w:sz w:val="36"/>
+          <w:szCs w:val="36"/>
+        </w:rPr>
+        <w:t xml:space="preserve"> </w:t>
+      </w:r>
+      <w:r>
+        <w:rPr>
+          <w:b/>
+          <w:bCs/>
+          <w:noProof/>
+          <w:sz w:val="36"/>
+          <w:szCs w:val="36"/>
+        </w:rPr>
+        <w:t>Dim_</w:t>
+      </w:r>
+      <w:r>
+        <w:rPr>
+          <w:b/>
+          <w:bCs/>
+          <w:noProof/>
+          <w:sz w:val="36"/>
+          <w:szCs w:val="36"/>
+        </w:rPr>
+        <w:t>Date</w:t>
+      </w:r>
+      <w:r>
+        <w:rPr>
+          <w:b/>
+          <w:bCs/>
+          <w:noProof/>
+          <w:sz w:val="36"/>
+          <w:szCs w:val="36"/>
+        </w:rPr>
+        <w:t>:</w:t>
+      </w:r>
+      <w:r>
+        <w:rPr>
+          <w:b/>
+          <w:bCs/>
+          <w:noProof/>
+          <w:sz w:val="36"/>
+          <w:szCs w:val="36"/>
+        </w:rPr>
+        <w:tab/>
+        <w:t xml:space="preserve">             </w:t>
+      </w:r>
+      <w:r>
+        <w:rPr>
+          <w:b/>
+          <w:bCs/>
+          <w:sz w:val="32"/>
+          <w:szCs w:val="32"/>
+        </w:rPr>
+        <w:drawing>
+          <wp:inline distT="0" distB="0" distL="0" distR="0" wp14:anchorId="237A7F66" wp14:editId="7F183850">
+            <wp:extent cx="6876260" cy="3886200"/>
+            <wp:effectExtent l="0" t="0" r="1270" b="0"/>
+            <wp:docPr id="1042160136" name="Picture 1" descr="A diagram of a company&#10;&#10;AI-generated content may be incorrect."/>
+            <wp:cNvGraphicFramePr>
+              <a:graphicFrameLocks xmlns:a="http://schemas.openxmlformats.org/drawingml/2006/main" noChangeAspect="1"/>
+            </wp:cNvGraphicFramePr>
+            <a:graphic xmlns:a="http://schemas.openxmlformats.org/drawingml/2006/main">
+              <a:graphicData uri="http://schemas.openxmlformats.org/drawingml/2006/picture">
+                <pic:pic xmlns:pic="http://schemas.openxmlformats.org/drawingml/2006/picture">
+                  <pic:nvPicPr>
+                    <pic:cNvPr id="1042160136" name="Picture 1" descr="A diagram of a company&#10;&#10;AI-generated content may be incorrect."/>
+                    <pic:cNvPicPr/>
+                  </pic:nvPicPr>
+                  <pic:blipFill rotWithShape="1">
+                    <a:blip r:embed="rId16"/>
+                    <a:srcRect l="833" r="1666"/>
+                    <a:stretch/>
+                  </pic:blipFill>
+                  <pic:spPr bwMode="auto">
+                    <a:xfrm>
+                      <a:off x="0" y="0"/>
+                      <a:ext cx="6893240" cy="3895797"/>
+                    </a:xfrm>
+                    <a:prstGeom prst="rect">
+                      <a:avLst/>
+                    </a:prstGeom>
+                    <a:ln>
+                      <a:noFill/>
+                    </a:ln>
+                    <a:extLst>
+                      <a:ext uri="{53640926-AAD7-44D8-BBD7-CCE9431645EC}">
+                        <a14:shadowObscured xmlns:a14="http://schemas.microsoft.com/office/drawing/2010/main"/>
+                      </a:ext>
+                    </a:extLst>
+                  </pic:spPr>
+                </pic:pic>
+              </a:graphicData>
+            </a:graphic>
+          </wp:inline>
+        </w:drawing>
+      </w:r>
+    </w:p>
+    <w:p>
+      <w:pPr>
+        <w:rPr>
+          <w:b/>
+          <w:bCs/>
+          <w:noProof/>
+          <w:sz w:val="36"/>
+          <w:szCs w:val="36"/>
+        </w:rPr>
+      </w:pPr>
+      <w:r>
+        <w:rPr>
+          <w:b/>
+          <w:bCs/>
+          <w:noProof/>
+          <w:sz w:val="36"/>
+          <w:szCs w:val="36"/>
+        </w:rPr>
+        <w:t>D</w:t>
+      </w:r>
+      <w:r>
+        <w:rPr>
+          <w:b/>
+          <w:bCs/>
+          <w:noProof/>
+          <w:sz w:val="36"/>
+          <w:szCs w:val="36"/>
+        </w:rPr>
+        <w:t xml:space="preserve">ata </w:t>
+      </w:r>
+      <w:r>
+        <w:rPr>
+          <w:b/>
+          <w:bCs/>
+          <w:noProof/>
+          <w:sz w:val="36"/>
+          <w:szCs w:val="36"/>
+        </w:rPr>
+        <w:t>F</w:t>
+      </w:r>
+      <w:r>
+        <w:rPr>
+          <w:b/>
+          <w:bCs/>
+          <w:noProof/>
+          <w:sz w:val="36"/>
+          <w:szCs w:val="36"/>
+        </w:rPr>
+        <w:t xml:space="preserve">low </w:t>
+      </w:r>
+      <w:r>
+        <w:rPr>
+          <w:b/>
+          <w:bCs/>
+          <w:noProof/>
+          <w:sz w:val="36"/>
+          <w:szCs w:val="36"/>
+        </w:rPr>
+        <w:t>T</w:t>
+      </w:r>
+      <w:r>
+        <w:rPr>
+          <w:b/>
+          <w:bCs/>
+          <w:noProof/>
+          <w:sz w:val="36"/>
+          <w:szCs w:val="36"/>
+        </w:rPr>
+        <w:t xml:space="preserve">ask </w:t>
+      </w:r>
+      <w:r>
+        <w:rPr>
+          <w:b/>
+          <w:bCs/>
+          <w:noProof/>
+          <w:sz w:val="36"/>
+          <w:szCs w:val="36"/>
+        </w:rPr>
+        <w:t>for</w:t>
+      </w:r>
+      <w:r>
+        <w:rPr>
+          <w:b/>
+          <w:bCs/>
+          <w:noProof/>
+          <w:sz w:val="36"/>
+          <w:szCs w:val="36"/>
+        </w:rPr>
+        <w:t xml:space="preserve"> </w:t>
+      </w:r>
+      <w:r>
+        <w:rPr>
+          <w:b/>
+          <w:bCs/>
+          <w:noProof/>
+          <w:sz w:val="36"/>
+          <w:szCs w:val="36"/>
+        </w:rPr>
+        <w:t>Load</w:t>
+      </w:r>
+      <w:r>
+        <w:rPr>
+          <w:b/>
+          <w:bCs/>
+          <w:noProof/>
+          <w:sz w:val="36"/>
+          <w:szCs w:val="36"/>
+        </w:rPr>
+        <w:t xml:space="preserve"> </w:t>
+      </w:r>
+      <w:r>
+        <w:rPr>
+          <w:b/>
+          <w:bCs/>
+          <w:noProof/>
+          <w:sz w:val="36"/>
+          <w:szCs w:val="36"/>
+        </w:rPr>
+        <w:t>Fact_Pharmacy</w:t>
+      </w:r>
+      <w:r>
+        <w:rPr>
+          <w:b/>
+          <w:bCs/>
+          <w:noProof/>
+          <w:sz w:val="36"/>
+          <w:szCs w:val="36"/>
+        </w:rPr>
+        <w:t>:</w:t>
+      </w:r>
+      <w:r>
+        <w:rPr>
+          <w:b/>
+          <w:bCs/>
+          <w:noProof/>
+          <w:sz w:val="36"/>
+          <w:szCs w:val="36"/>
+        </w:rPr>
+        <w:tab/>
+        <w:t xml:space="preserve">             </w:t>
+      </w:r>
+      <w:r>
+        <w:rPr>
+          <w:b/>
+          <w:bCs/>
+          <w:sz w:val="32"/>
+          <w:szCs w:val="32"/>
+        </w:rPr>
+        <w:drawing>
+          <wp:inline distT="0" distB="0" distL="0" distR="0" wp14:anchorId="2B8AD54E" wp14:editId="10FE2636">
+            <wp:extent cx="2460822" cy="4410075"/>
+            <wp:effectExtent l="0" t="0" r="0" b="0"/>
+            <wp:docPr id="224952533" name="Picture 1" descr="A screenshot of a computer screen&#10;&#10;AI-generated content may be incorrect."/>
+            <wp:cNvGraphicFramePr>
+              <a:graphicFrameLocks xmlns:a="http://schemas.openxmlformats.org/drawingml/2006/main" noChangeAspect="1"/>
+            </wp:cNvGraphicFramePr>
+            <a:graphic xmlns:a="http://schemas.openxmlformats.org/drawingml/2006/main">
+              <a:graphicData uri="http://schemas.openxmlformats.org/drawingml/2006/picture">
+                <pic:pic xmlns:pic="http://schemas.openxmlformats.org/drawingml/2006/picture">
+                  <pic:nvPicPr>
+                    <pic:cNvPr id="224952533" name="Picture 1" descr="A screenshot of a computer screen&#10;&#10;AI-generated content may be incorrect."/>
+                    <pic:cNvPicPr/>
+                  </pic:nvPicPr>
+                  <pic:blipFill>
+                    <a:blip r:embed="rId17"/>
+                    <a:stretch>
+                      <a:fillRect/>
+                    </a:stretch>
+                  </pic:blipFill>
+                  <pic:spPr>
+                    <a:xfrm>
+                      <a:off x="0" y="0"/>
+                      <a:ext cx="2463238" cy="4414405"/>
+                    </a:xfrm>
+                    <a:prstGeom prst="rect">
+                      <a:avLst/>
+                    </a:prstGeom>
+                  </pic:spPr>
+                </pic:pic>
+              </a:graphicData>
+            </a:graphic>
+          </wp:inline>
+        </w:drawing>
+      </w:r>
+    </w:p>
+    <w:p>
+      <w:pPr>
+        <w:pBdr>
+          <w:bottom w:val="single" w:sz="6" w:space="1" w:color="auto"/>
+        </w:pBdr>
+        <w:rPr>
+          <w:b/>
+          <w:bCs/>
+          <w:sz w:val="32"/>
+          <w:szCs w:val="32"/>
+        </w:rPr>
+      </w:pPr>
+      <w:r>
+        <w:rPr>
+          <w:b/>
+          <w:bCs/>
+          <w:noProof/>
+          <w:sz w:val="36"/>
+          <w:szCs w:val="36"/>
+        </w:rPr>
+        <w:lastRenderedPageBreak/>
+        <w:t>D</w:t>
+      </w:r>
+      <w:r>
+        <w:rPr>
+          <w:b/>
+          <w:bCs/>
+          <w:noProof/>
+          <w:sz w:val="36"/>
+          <w:szCs w:val="36"/>
+        </w:rPr>
+        <w:t xml:space="preserve">ata </w:t>
+      </w:r>
+      <w:r>
+        <w:rPr>
+          <w:b/>
+          <w:bCs/>
+          <w:noProof/>
+          <w:sz w:val="36"/>
+          <w:szCs w:val="36"/>
+        </w:rPr>
+        <w:t>F</w:t>
+      </w:r>
+      <w:r>
+        <w:rPr>
+          <w:b/>
+          <w:bCs/>
+          <w:noProof/>
+          <w:sz w:val="36"/>
+          <w:szCs w:val="36"/>
+        </w:rPr>
+        <w:t xml:space="preserve">low </w:t>
+      </w:r>
+      <w:r>
+        <w:rPr>
+          <w:b/>
+          <w:bCs/>
+          <w:noProof/>
+          <w:sz w:val="36"/>
+          <w:szCs w:val="36"/>
+        </w:rPr>
+        <w:t>T</w:t>
+      </w:r>
+      <w:r>
+        <w:rPr>
+          <w:b/>
+          <w:bCs/>
+          <w:noProof/>
+          <w:sz w:val="36"/>
+          <w:szCs w:val="36"/>
+        </w:rPr>
+        <w:t xml:space="preserve">ask </w:t>
+      </w:r>
+      <w:r>
+        <w:rPr>
+          <w:b/>
+          <w:bCs/>
+          <w:noProof/>
+          <w:sz w:val="36"/>
+          <w:szCs w:val="36"/>
+        </w:rPr>
+        <w:t>for</w:t>
+      </w:r>
+      <w:r>
+        <w:rPr>
+          <w:b/>
+          <w:bCs/>
+          <w:noProof/>
+          <w:sz w:val="36"/>
+          <w:szCs w:val="36"/>
+        </w:rPr>
+        <w:t xml:space="preserve"> </w:t>
+      </w:r>
+      <w:r>
+        <w:rPr>
+          <w:b/>
+          <w:bCs/>
+          <w:noProof/>
+          <w:sz w:val="36"/>
+          <w:szCs w:val="36"/>
+        </w:rPr>
+        <w:t>Load</w:t>
+      </w:r>
+      <w:r>
+        <w:rPr>
+          <w:b/>
+          <w:bCs/>
+          <w:noProof/>
+          <w:sz w:val="36"/>
+          <w:szCs w:val="36"/>
+        </w:rPr>
+        <w:t xml:space="preserve"> </w:t>
+      </w:r>
+      <w:r>
+        <w:rPr>
+          <w:b/>
+          <w:bCs/>
+          <w:noProof/>
+          <w:sz w:val="36"/>
+          <w:szCs w:val="36"/>
+        </w:rPr>
+        <w:t>Fact_Appointments</w:t>
+      </w:r>
+      <w:r>
+        <w:rPr>
+          <w:b/>
+          <w:bCs/>
+          <w:noProof/>
+          <w:sz w:val="36"/>
+          <w:szCs w:val="36"/>
+        </w:rPr>
+        <w:t>:</w:t>
+      </w:r>
+      <w:r>
+        <w:rPr>
+          <w:b/>
+          <w:bCs/>
+          <w:noProof/>
+          <w:sz w:val="36"/>
+          <w:szCs w:val="36"/>
+        </w:rPr>
+        <w:tab/>
+        <w:t xml:space="preserve">             </w:t>
+      </w:r>
+      <w:r>
+        <w:rPr>
+          <w:b/>
+          <w:bCs/>
+          <w:sz w:val="32"/>
+          <w:szCs w:val="32"/>
+        </w:rPr>
+        <w:drawing>
+          <wp:inline distT="0" distB="0" distL="0" distR="0" wp14:anchorId="3EB9BA65" wp14:editId="0F7ACD9C">
+            <wp:extent cx="2321859" cy="4000500"/>
+            <wp:effectExtent l="0" t="0" r="2540" b="0"/>
+            <wp:docPr id="1153647744" name="Picture 1" descr="A screenshot of a diagram&#10;&#10;AI-generated content may be incorrect."/>
+            <wp:cNvGraphicFramePr>
+              <a:graphicFrameLocks xmlns:a="http://schemas.openxmlformats.org/drawingml/2006/main" noChangeAspect="1"/>
+            </wp:cNvGraphicFramePr>
+            <a:graphic xmlns:a="http://schemas.openxmlformats.org/drawingml/2006/main">
+              <a:graphicData uri="http://schemas.openxmlformats.org/drawingml/2006/picture">
+                <pic:pic xmlns:pic="http://schemas.openxmlformats.org/drawingml/2006/picture">
+                  <pic:nvPicPr>
+                    <pic:cNvPr id="1153647744" name="Picture 1" descr="A screenshot of a diagram&#10;&#10;AI-generated content may be incorrect."/>
+                    <pic:cNvPicPr/>
+                  </pic:nvPicPr>
+                  <pic:blipFill>
+                    <a:blip r:embed="rId18"/>
+                    <a:stretch>
+                      <a:fillRect/>
+                    </a:stretch>
+                  </pic:blipFill>
+                  <pic:spPr>
+                    <a:xfrm>
+                      <a:off x="0" y="0"/>
+                      <a:ext cx="2325186" cy="4006233"/>
+                    </a:xfrm>
+                    <a:prstGeom prst="rect">
+                      <a:avLst/>
+                    </a:prstGeom>
+                  </pic:spPr>
+                </pic:pic>
+              </a:graphicData>
+            </a:graphic>
+          </wp:inline>
+        </w:drawing>
+      </w:r>
+    </w:p>
+    <w:p>
+      <w:pPr>
+        <w:rPr>
+          <w:b/>
+          <w:bCs/>
+          <w:noProof/>
+          <w:sz w:val="36"/>
+          <w:szCs w:val="36"/>
+        </w:rPr>
+      </w:pPr>
+      <w:r>
+        <w:rPr>
+          <w:b/>
+          <w:bCs/>
+          <w:noProof/>
+          <w:sz w:val="36"/>
+          <w:szCs w:val="36"/>
+        </w:rPr>
+        <w:t>D</w:t>
+      </w:r>
+      <w:r>
+        <w:rPr>
+          <w:b/>
+          <w:bCs/>
+          <w:noProof/>
+          <w:sz w:val="36"/>
+          <w:szCs w:val="36"/>
+        </w:rPr>
+        <w:t xml:space="preserve">ata </w:t>
+      </w:r>
+      <w:r>
+        <w:rPr>
+          <w:b/>
+          <w:bCs/>
+          <w:noProof/>
+          <w:sz w:val="36"/>
+          <w:szCs w:val="36"/>
+        </w:rPr>
+        <w:t>F</w:t>
+      </w:r>
+      <w:r>
+        <w:rPr>
+          <w:b/>
+          <w:bCs/>
+          <w:noProof/>
+          <w:sz w:val="36"/>
+          <w:szCs w:val="36"/>
+        </w:rPr>
+        <w:t xml:space="preserve">low </w:t>
+      </w:r>
+      <w:r>
+        <w:rPr>
+          <w:b/>
+          <w:bCs/>
+          <w:noProof/>
+          <w:sz w:val="36"/>
+          <w:szCs w:val="36"/>
+        </w:rPr>
+        <w:t>T</w:t>
+      </w:r>
+      <w:r>
+        <w:rPr>
+          <w:b/>
+          <w:bCs/>
+          <w:noProof/>
+          <w:sz w:val="36"/>
+          <w:szCs w:val="36"/>
+        </w:rPr>
+        <w:t xml:space="preserve">ask for </w:t>
+      </w:r>
+      <w:r>
+        <w:rPr>
+          <w:b/>
+          <w:bCs/>
+          <w:noProof/>
+          <w:sz w:val="36"/>
+          <w:szCs w:val="36"/>
+        </w:rPr>
+        <w:t>Load</w:t>
+      </w:r>
+      <w:r>
+        <w:rPr>
+          <w:b/>
+          <w:bCs/>
+          <w:noProof/>
+          <w:sz w:val="36"/>
+          <w:szCs w:val="36"/>
+        </w:rPr>
+        <w:t xml:space="preserve"> </w:t>
+      </w:r>
+      <w:r>
+        <w:rPr>
+          <w:b/>
+          <w:bCs/>
+          <w:noProof/>
+          <w:sz w:val="36"/>
+          <w:szCs w:val="36"/>
+        </w:rPr>
+        <w:t>Fact_Billing</w:t>
+      </w:r>
+      <w:r>
+        <w:rPr>
+          <w:b/>
+          <w:bCs/>
+          <w:noProof/>
+          <w:sz w:val="36"/>
+          <w:szCs w:val="36"/>
+        </w:rPr>
+        <w:t>:</w:t>
+      </w:r>
+      <w:r>
+        <w:rPr>
+          <w:b/>
+          <w:bCs/>
+          <w:noProof/>
+          <w:sz w:val="36"/>
+          <w:szCs w:val="36"/>
+        </w:rPr>
+        <w:tab/>
+        <w:t xml:space="preserve">             </w:t>
+      </w:r>
+      <w:r>
+        <w:rPr>
+          <w:b/>
+          <w:bCs/>
+          <w:sz w:val="32"/>
+          <w:szCs w:val="32"/>
+        </w:rPr>
+        <w:drawing>
+          <wp:inline distT="0" distB="0" distL="0" distR="0" wp14:anchorId="29629E5B" wp14:editId="658ADECD">
+            <wp:extent cx="2588895" cy="4314825"/>
+            <wp:effectExtent l="0" t="0" r="1905" b="9525"/>
+            <wp:docPr id="269293668" name="Picture 1" descr="A screenshot of a diagram&#10;&#10;AI-generated content may be incorrect."/>
+            <wp:cNvGraphicFramePr>
+              <a:graphicFrameLocks xmlns:a="http://schemas.openxmlformats.org/drawingml/2006/main" noChangeAspect="1"/>
+            </wp:cNvGraphicFramePr>
+            <a:graphic xmlns:a="http://schemas.openxmlformats.org/drawingml/2006/main">
+              <a:graphicData uri="http://schemas.openxmlformats.org/drawingml/2006/picture">
+                <pic:pic xmlns:pic="http://schemas.openxmlformats.org/drawingml/2006/picture">
+                  <pic:nvPicPr>
+                    <pic:cNvPr id="269293668" name="Picture 1" descr="A screenshot of a diagram&#10;&#10;AI-generated content may be incorrect."/>
+                    <pic:cNvPicPr/>
+                  </pic:nvPicPr>
+                  <pic:blipFill>
+                    <a:blip r:embed="rId19"/>
+                    <a:stretch>
+                      <a:fillRect/>
+                    </a:stretch>
+                  </pic:blipFill>
+                  <pic:spPr>
+                    <a:xfrm>
+                      <a:off x="0" y="0"/>
+                      <a:ext cx="2589256" cy="4315427"/>
+                    </a:xfrm>
+                    <a:prstGeom prst="rect">
+                      <a:avLst/>
+                    </a:prstGeom>
+                  </pic:spPr>
+                </pic:pic>
+              </a:graphicData>
+            </a:graphic>
+          </wp:inline>
+        </w:drawing>
+      </w:r>
+    </w:p>
+    <w:p>
+      <w:pPr>
+        <w:rPr>
+          <w:b/>
+          <w:bCs/>
+          <w:noProof/>
+          <w:sz w:val="36"/>
+          <w:szCs w:val="36"/>
+        </w:rPr>
+      </w:pPr>
+      <w:r>
+        <w:rPr>
+          <w:b/>
+          <w:bCs/>
+          <w:noProof/>
+          <w:sz w:val="36"/>
+          <w:szCs w:val="36"/>
+        </w:rPr>
+        <w:lastRenderedPageBreak/>
+        <w:t>D</w:t>
+      </w:r>
+      <w:r>
+        <w:rPr>
+          <w:b/>
+          <w:bCs/>
+          <w:noProof/>
+          <w:sz w:val="36"/>
+          <w:szCs w:val="36"/>
+        </w:rPr>
+        <w:t xml:space="preserve">ata </w:t>
+      </w:r>
+      <w:r>
+        <w:rPr>
+          <w:b/>
+          <w:bCs/>
+          <w:noProof/>
+          <w:sz w:val="36"/>
+          <w:szCs w:val="36"/>
+        </w:rPr>
+        <w:t>F</w:t>
+      </w:r>
+      <w:r>
+        <w:rPr>
+          <w:b/>
+          <w:bCs/>
+          <w:noProof/>
+          <w:sz w:val="36"/>
+          <w:szCs w:val="36"/>
+        </w:rPr>
+        <w:t xml:space="preserve">low </w:t>
+      </w:r>
+      <w:r>
+        <w:rPr>
+          <w:b/>
+          <w:bCs/>
+          <w:noProof/>
+          <w:sz w:val="36"/>
+          <w:szCs w:val="36"/>
+        </w:rPr>
+        <w:t>T</w:t>
+      </w:r>
+      <w:r>
+        <w:rPr>
+          <w:b/>
+          <w:bCs/>
+          <w:noProof/>
+          <w:sz w:val="36"/>
+          <w:szCs w:val="36"/>
+        </w:rPr>
+        <w:t xml:space="preserve">ask for </w:t>
+      </w:r>
+      <w:r>
+        <w:rPr>
+          <w:b/>
+          <w:bCs/>
+          <w:noProof/>
+          <w:sz w:val="36"/>
+          <w:szCs w:val="36"/>
+        </w:rPr>
+        <w:t>Load</w:t>
+      </w:r>
+      <w:r>
+        <w:rPr>
+          <w:b/>
+          <w:bCs/>
+          <w:noProof/>
+          <w:sz w:val="36"/>
+          <w:szCs w:val="36"/>
+        </w:rPr>
+        <w:t xml:space="preserve"> </w:t>
+      </w:r>
+      <w:r>
+        <w:rPr>
+          <w:b/>
+          <w:bCs/>
+          <w:noProof/>
+          <w:sz w:val="36"/>
+          <w:szCs w:val="36"/>
+        </w:rPr>
+        <w:t>Fact_Cleaning_Service</w:t>
+      </w:r>
+      <w:r>
+        <w:rPr>
+          <w:b/>
+          <w:bCs/>
+          <w:noProof/>
+          <w:sz w:val="36"/>
+          <w:szCs w:val="36"/>
+        </w:rPr>
+        <w:t>:</w:t>
+      </w:r>
+      <w:r>
+        <w:rPr>
+          <w:b/>
+          <w:bCs/>
+          <w:noProof/>
+          <w:sz w:val="36"/>
+          <w:szCs w:val="36"/>
+        </w:rPr>
+        <w:tab/>
+        <w:t xml:space="preserve">             </w:t>
+      </w:r>
+      <w:r>
+        <w:rPr>
+          <w:b/>
+          <w:bCs/>
+          <w:noProof/>
+          <w:sz w:val="36"/>
+          <w:szCs w:val="36"/>
+        </w:rPr>
+        <w:drawing>
+          <wp:inline distT="0" distB="0" distL="0" distR="0" wp14:anchorId="31701AC9" wp14:editId="51F90C50">
+            <wp:extent cx="3534268" cy="5506218"/>
+            <wp:effectExtent l="0" t="0" r="9525" b="0"/>
+            <wp:docPr id="1730412281" name="Picture 1" descr="A screenshot of a diagram&#10;&#10;AI-generated content may be incorrect."/>
+            <wp:cNvGraphicFramePr>
+              <a:graphicFrameLocks xmlns:a="http://schemas.openxmlformats.org/drawingml/2006/main" noChangeAspect="1"/>
+            </wp:cNvGraphicFramePr>
+            <a:graphic xmlns:a="http://schemas.openxmlformats.org/drawingml/2006/main">
+              <a:graphicData uri="http://schemas.openxmlformats.org/drawingml/2006/picture">
+                <pic:pic xmlns:pic="http://schemas.openxmlformats.org/drawingml/2006/picture">
+                  <pic:nvPicPr>
+                    <pic:cNvPr id="1730412281" name="Picture 1" descr="A screenshot of a diagram&#10;&#10;AI-generated content may be incorrect."/>
+                    <pic:cNvPicPr/>
+                  </pic:nvPicPr>
+                  <pic:blipFill>
+                    <a:blip r:embed="rId20"/>
+                    <a:stretch>
+                      <a:fillRect/>
+                    </a:stretch>
+                  </pic:blipFill>
+                  <pic:spPr>
+                    <a:xfrm>
+                      <a:off x="0" y="0"/>
+                      <a:ext cx="3534268" cy="5506218"/>
+                    </a:xfrm>
+                    <a:prstGeom prst="rect">
+                      <a:avLst/>
+                    </a:prstGeom>
+                  </pic:spPr>
+                </pic:pic>
+              </a:graphicData>
+            </a:graphic>
+          </wp:inline>
+        </w:drawing>
+      </w:r>
+    </w:p>
+    <w:p>
+      <w:pPr>
+        <w:rPr>
+          <w:b/>
+          <w:bCs/>
+          <w:noProof/>
+          <w:sz w:val="36"/>
+          <w:szCs w:val="36"/>
+        </w:rPr>
+      </w:pPr>
+    </w:p>
+    <w:p>
+      <w:pPr>
+        <w:rPr>
+          <w:b/>
+          <w:bCs/>
+          <w:sz w:val="32"/>
+          <w:szCs w:val="32"/>
+        </w:rPr>
+      </w:pPr>
+    </w:p>
+    <w:p>
+      <w:pPr>
+        <w:rPr>
+          <w:b/>
+          <w:bCs/>
+          <w:sz w:val="32"/>
+          <w:szCs w:val="32"/>
+        </w:rPr>
+      </w:pPr>
+    </w:p>
+    <w:p>
+      <w:pPr>
+        <w:rPr>
+          <w:b/>
+          <w:bCs/>
+          <w:sz w:val="32"/>
+          <w:szCs w:val="32"/>
+        </w:rPr>
+      </w:pPr>
+    </w:p>
+    <w:p>
+      <w:pPr>
+        <w:rPr>
+          <w:b/>
+          <w:bCs/>
+          <w:sz w:val="32"/>
+          <w:szCs w:val="32"/>
+        </w:rPr>
+      </w:pPr>
+    </w:p>
+    <w:p>
+      <w:pPr>
+        <w:rPr>
+          <w:b/>
+          <w:bCs/>
+          <w:sz w:val="32"/>
+          <w:szCs w:val="32"/>
+        </w:rPr>
+      </w:pPr>
+    </w:p>
+    <w:p>
+      <w:pPr>
+        <w:rPr>
+          <w:b/>
+          <w:bCs/>
           <w:sz w:val="40"/>
           <w:szCs w:val="40"/>
           <w:u w:val="single"/>
         </w:rPr>
       </w:pPr>
-    </w:p>
-    <w:p>
-      <w:pPr>
+      <w:r>
         <w:rPr>
           <w:b/>
           <w:bCs/>
@@ -4624,7 +7427,10 @@
           <w:szCs w:val="40"/>
           <w:u w:val="single"/>
         </w:rPr>
-      </w:pPr>
+        <w:lastRenderedPageBreak/>
+        <w:t xml:space="preserve">5. Queries on each fact </w:t>
+      </w:r>
+      <w:proofErr w:type="gramStart"/>
       <w:r>
         <w:rPr>
           <w:b/>
@@ -4633,21 +7439,10 @@
           <w:szCs w:val="40"/>
           <w:u w:val="single"/>
         </w:rPr>
-        <w:t>4. Screenshots of the data flow tasks, and control flow tasks used for building the DWH. (Give a meaningful title for each image) </w:t>
-      </w:r>
-    </w:p>
-    <w:p>
-      <w:pPr>
-        <w:rPr>
-          <w:b/>
-          <w:bCs/>
-          <w:sz w:val="32"/>
-          <w:szCs w:val="32"/>
-        </w:rPr>
-      </w:pPr>
-    </w:p>
-    <w:p>
-      <w:pPr>
+        <w:t>table to</w:t>
+      </w:r>
+      <w:proofErr w:type="gramEnd"/>
+      <w:r>
         <w:rPr>
           <w:b/>
           <w:bCs/>
@@ -4655,17 +7450,7 @@
           <w:szCs w:val="40"/>
           <w:u w:val="single"/>
         </w:rPr>
-      </w:pPr>
-      <w:r>
-        <w:rPr>
-          <w:b/>
-          <w:bCs/>
-          <w:sz w:val="40"/>
-          <w:szCs w:val="40"/>
-          <w:u w:val="single"/>
-        </w:rPr>
-        <w:lastRenderedPageBreak/>
-        <w:t>5. Queries on each fact table to let me understand what this fact table represents and what insights we can get from it, and a screenshot of the result set of each query. </w:t>
+        <w:t xml:space="preserve"> let me understand what this fact table represents and what insights we can get from it, and a screenshot of the result set of each query. </w:t>
       </w:r>
     </w:p>
     <w:p>
@@ -6053,6 +8838,7 @@
   <w:style w:type="paragraph" w:default="1" w:styleId="Normal">
     <w:name w:val="Normal"/>
     <w:qFormat/>
+    <w:rsid w:val="00F81975"/>
   </w:style>
   <w:style w:type="paragraph" w:styleId="Heading1">
     <w:name w:val="heading 1"/>
@@ -6256,6 +9042,7 @@
   <w:style w:type="character" w:default="1" w:styleId="DefaultParagraphFont">
     <w:name w:val="Default Paragraph Font"/>
     <w:uiPriority w:val="1"/>
+    <w:semiHidden/>
     <w:unhideWhenUsed/>
   </w:style>
   <w:style w:type="table" w:default="1" w:styleId="TableNormal">

</xml_diff>